<commit_message>
first pass on intro
</commit_message>
<xml_diff>
--- a/drafts/alimanfoo-20170830/Vgsc-report-draft-20170830-ajm.docx
+++ b/drafts/alimanfoo-20170830/Vgsc-report-draft-20170830-ajm.docx
@@ -305,7 +305,25 @@
         <w:rPr>
           <w:lang w:val="en-GB"/>
         </w:rPr>
-        <w:t xml:space="preserve">It has been estimated that 663 million cases of malaria were averted in Africa between 2000 and 2015 due to public health interventions, of which 68% were prevented through the use of insecticide-treated bed-nets (ITNs) </w:t>
+        <w:t xml:space="preserve">An </w:t>
+      </w:r>
+      <w:r>
+        <w:rPr>
+          <w:lang w:val="en-GB"/>
+        </w:rPr>
+        <w:t xml:space="preserve">estimated 663 million cases of malaria were averted in Africa between 2000 and 2015 due to public health interventions, of which 68% were prevented </w:t>
+      </w:r>
+      <w:r>
+        <w:rPr>
+          <w:lang w:val="en-GB"/>
+        </w:rPr>
+        <w:t>by</w:t>
+      </w:r>
+      <w:r>
+        <w:rPr>
+          <w:lang w:val="en-GB"/>
+        </w:rPr>
+        <w:t xml:space="preserve"> insecticide-treated bed-nets (ITNs) </w:t>
       </w:r>
       <w:r>
         <w:rPr>
@@ -317,25 +335,37 @@
         <w:rPr>
           <w:lang w:val="en-GB"/>
         </w:rPr>
-        <w:t xml:space="preserve">@@REF. However, over this same period, insecticide resistance has become increasingly prevalent in malaria vector populations @@REF. Four chemical classes of insecticides – </w:t>
-      </w:r>
-      <w:r>
-        <w:rPr>
-          <w:lang w:val="en-GB"/>
-        </w:rPr>
-        <w:t>organophosphates, carbamates, pyrethroids and organochlorines</w:t>
-      </w:r>
-      <w:r>
-        <w:rPr>
-          <w:lang w:val="en-GB"/>
-        </w:rPr>
-        <w:t xml:space="preserve"> – are licensed for use in public health, but only pyrethroids are approved by the World Health Organisation (WHO) for use in ITNs.</w:t>
-      </w:r>
-      <w:r>
-        <w:rPr>
-          <w:lang w:val="en-GB"/>
-        </w:rPr>
-        <w:t xml:space="preserve"> With pyrethroids also commonly used for </w:t>
+        <w:t>@@REF. However, over this same period, insecticide resistance has become increasingly prevalent in malaria vector populations @@REF. Four chemical classes of insecticides – organophosphates, carbamates, pyrethroids and organochlorines – are licensed for use in public health, but only pyrethroids are approved by the World Health Organisation (WHO) for use in ITNs.</w:t>
+      </w:r>
+      <w:r>
+        <w:rPr>
+          <w:lang w:val="en-GB"/>
+        </w:rPr>
+        <w:t xml:space="preserve"> </w:t>
+      </w:r>
+      <w:r>
+        <w:rPr>
+          <w:lang w:val="en-GB"/>
+        </w:rPr>
+        <w:t>P</w:t>
+      </w:r>
+      <w:r>
+        <w:rPr>
+          <w:lang w:val="en-GB"/>
+        </w:rPr>
+        <w:t xml:space="preserve">yrethroids </w:t>
+      </w:r>
+      <w:r>
+        <w:rPr>
+          <w:lang w:val="en-GB"/>
+        </w:rPr>
+        <w:t xml:space="preserve">are </w:t>
+      </w:r>
+      <w:r>
+        <w:rPr>
+          <w:lang w:val="en-GB"/>
+        </w:rPr>
+        <w:t xml:space="preserve">also commonly used for </w:t>
       </w:r>
       <w:r>
         <w:rPr>
@@ -347,7 +377,31 @@
         <w:rPr>
           <w:lang w:val="en-GB"/>
         </w:rPr>
-        <w:t xml:space="preserve"> as well as in agriculture, there is a strong pressure on mosquito populations to evolve molecular mechanisms of pyrethroid resistance. There is evidence that pyrethroid resistance has a direct impact on the effectiveness of ITNs (@@REF) and IRS (@@REF), although assessing the impact is difficult and has been hampered by the fact that pyrethroid resistance is now so pervasive that it is nearly impossible to find </w:t>
+        <w:t xml:space="preserve"> </w:t>
+      </w:r>
+      <w:r>
+        <w:rPr>
+          <w:lang w:val="en-GB"/>
+        </w:rPr>
+        <w:t>and</w:t>
+      </w:r>
+      <w:r>
+        <w:rPr>
+          <w:lang w:val="en-GB"/>
+        </w:rPr>
+        <w:t xml:space="preserve"> in agriculture, </w:t>
+      </w:r>
+      <w:r>
+        <w:rPr>
+          <w:lang w:val="en-GB"/>
+        </w:rPr>
+        <w:t xml:space="preserve">and mosquito populations are under </w:t>
+      </w:r>
+      <w:r>
+        <w:rPr>
+          <w:lang w:val="en-GB"/>
+        </w:rPr>
+        <w:t xml:space="preserve">pressure to evolve molecular mechanisms of pyrethroid resistance. There is evidence that pyrethroid resistance has a direct impact on the effectiveness of ITNs (@@REF) and IRS (@@REF), although assessing the impact is difficult and hampered by the fact that pyrethroid resistance is now so pervasive that it is nearly impossible to find </w:t>
       </w:r>
       <w:r>
         <w:rPr>
@@ -427,7 +481,7 @@
         <w:rPr>
           <w:lang w:val="en-GB"/>
         </w:rPr>
-        <w:t xml:space="preserve">enabling </w:t>
+        <w:t xml:space="preserve">involved in the </w:t>
       </w:r>
       <w:r>
         <w:rPr>
@@ -439,7 +493,19 @@
         <w:rPr>
           <w:lang w:val="en-GB"/>
         </w:rPr>
-        <w:t xml:space="preserve"> Both pyrethroids and DDT have a similar mode of action, binding to sites within the protein channel and causing it to remain open, causing paralysis (“knock-down”) and then death (@@REFs). However, amino acid substitutions at key positions within the channel can </w:t>
+        <w:t xml:space="preserve"> Both pyrethroids and DDT have a similar mode of action, binding to sites within the protein channel and </w:t>
+      </w:r>
+      <w:r>
+        <w:rPr>
+          <w:lang w:val="en-GB"/>
+        </w:rPr>
+        <w:t>preventing normal nerve function</w:t>
+      </w:r>
+      <w:r>
+        <w:rPr>
+          <w:lang w:val="en-GB"/>
+        </w:rPr>
+        <w:t xml:space="preserve">, causing paralysis (“knock-down”) and then death (@@REFs). However, amino acid substitutions at key positions within the channel can </w:t>
       </w:r>
       <w:r>
         <w:rPr>
@@ -451,13 +517,31 @@
         <w:rPr>
           <w:lang w:val="en-GB"/>
         </w:rPr>
-        <w:t xml:space="preserve"> this interaction between the channel and the insecticide molecule, and thereby substantially increase the dosage of insecticide required to induce knock-down (@@REFs).</w:t>
-      </w:r>
-      <w:r>
-        <w:rPr>
-          <w:lang w:val="en-GB"/>
-        </w:rPr>
-        <w:t xml:space="preserve"> If this tolerance exceeds the dosage present in ITNs or on indoor surfaces following IRS, then these interventions may be rendered ineffective. In the African malaria v</w:t>
+        <w:t xml:space="preserve"> the</w:t>
+      </w:r>
+      <w:r>
+        <w:rPr>
+          <w:lang w:val="en-GB"/>
+        </w:rPr>
+        <w:t xml:space="preserve"> interaction between the channel and the insecticide molecule, and thereby substantially increase the dosage o</w:t>
+      </w:r>
+      <w:r>
+        <w:rPr>
+          <w:lang w:val="en-GB"/>
+        </w:rPr>
+        <w:t>f insecticide required for</w:t>
+      </w:r>
+      <w:r>
+        <w:rPr>
+          <w:lang w:val="en-GB"/>
+        </w:rPr>
+        <w:t xml:space="preserve"> knock-down (@@REFs).</w:t>
+      </w:r>
+      <w:r>
+        <w:rPr>
+          <w:lang w:val="en-GB"/>
+        </w:rPr>
+        <w:t xml:space="preserve"> If this tolerance exceeds the dosage present in ITNs or on indoor surfaces following IRS, these interventions may be rendered ineffective. In the African malaria v</w:t>
       </w:r>
       <w:r>
         <w:rPr>
@@ -502,7 +586,19 @@
         <w:rPr>
           <w:lang w:val="en-GB"/>
         </w:rPr>
-        <w:t>substitutions have been found in natural populations and shown to induce pyrethroid and DDT resistance. Two of these substitutions occur in codon 995</w:t>
+        <w:t xml:space="preserve">substitutions have been found in natural populations and shown to </w:t>
+      </w:r>
+      <w:r>
+        <w:rPr>
+          <w:lang w:val="en-GB"/>
+        </w:rPr>
+        <w:t>cause</w:t>
+      </w:r>
+      <w:r>
+        <w:rPr>
+          <w:lang w:val="en-GB"/>
+        </w:rPr>
+        <w:t xml:space="preserve"> pyrethroid and DDT resistance. Two of these substitutions occur in codon 995</w:t>
       </w:r>
       <w:r>
         <w:rPr>
@@ -548,7 +644,19 @@
           <w:lang w:val="en-GB"/>
         </w:rPr>
         <w:lastRenderedPageBreak/>
-        <w:t>(@@REFs). A third variant N1570Y has been found in association with L995F in West and Central Africa and shown to further increase resistance above L995F alone</w:t>
+        <w:t>(@@REFs). A third variant N1570Y has been found in association with L995F in West and Central Africa and shown</w:t>
+      </w:r>
+      <w:r>
+        <w:rPr>
+          <w:lang w:val="en-GB"/>
+        </w:rPr>
+        <w:t xml:space="preserve"> to </w:t>
+      </w:r>
+      <w:r>
+        <w:rPr>
+          <w:lang w:val="en-GB"/>
+        </w:rPr>
+        <w:t>increase resistance above L995F alone</w:t>
       </w:r>
       <w:r>
         <w:rPr>
@@ -592,7 +700,13 @@
         <w:rPr>
           <w:lang w:val="en-GB"/>
         </w:rPr>
-        <w:t xml:space="preserve">other insect species </w:t>
+        <w:t xml:space="preserve">other </w:t>
+      </w:r>
+      <w:r>
+        <w:rPr>
+          <w:lang w:val="en-GB"/>
+        </w:rPr>
+        <w:t xml:space="preserve">insect species </w:t>
       </w:r>
       <w:r>
         <w:rPr>
@@ -604,7 +718,7 @@
         <w:rPr>
           <w:lang w:val="en-GB"/>
         </w:rPr>
-        <w:t xml:space="preserve"> insecticide pressure, including other disease vectors as well as domestic and crop pests (@@REF). Because of its essential function, the VGSC protein is highly conserved across these species, and knowledge gained from one species is relevant to another. </w:t>
+        <w:t xml:space="preserve"> insecticide pressure, including disease vectors as well as domestic and crop pests (@@REF). Because of its essential function, the VGSC protein is highly conserved across these species, and knowledge gained from one species is relevant to another. </w:t>
       </w:r>
       <w:r>
         <w:rPr>
@@ -634,6 +748,12 @@
         <w:rPr>
           <w:lang w:val="en-GB"/>
         </w:rPr>
+        <w:t xml:space="preserve"> other than the known variants in codons 995 and 1570</w:t>
+      </w:r>
+      <w:r>
+        <w:rPr>
+          <w:lang w:val="en-GB"/>
+        </w:rPr>
         <w:t>. S</w:t>
       </w:r>
       <w:r>
@@ -670,19 +790,19 @@
         <w:rPr>
           <w:lang w:val="en-GB"/>
         </w:rPr>
-        <w:t xml:space="preserve"> and thus must alter </w:t>
-      </w:r>
-      <w:r>
-        <w:rPr>
-          <w:lang w:val="en-GB"/>
-        </w:rPr>
-        <w:t xml:space="preserve">the resistance </w:t>
-      </w:r>
-      <w:r>
-        <w:rPr>
-          <w:lang w:val="en-GB"/>
-        </w:rPr>
-        <w:t xml:space="preserve">phenotype indirectly. In the absence of any insecticide pressure, it has been shown that substitutions within the channel cause a reduction in fitness, and therefore substitutions within internal domains may </w:t>
+        <w:t xml:space="preserve"> and thus </w:t>
+      </w:r>
+      <w:r>
+        <w:rPr>
+          <w:lang w:val="en-GB"/>
+        </w:rPr>
+        <w:t>cannot directly interact with insecticide molecules</w:t>
+      </w:r>
+      <w:r>
+        <w:rPr>
+          <w:lang w:val="en-GB"/>
+        </w:rPr>
+        <w:t xml:space="preserve">. In the absence of any insecticide pressure, it has been shown that substitutions within the channel cause a reduction in fitness, and therefore substitutions within internal domains may </w:t>
       </w:r>
       <w:r>
         <w:rPr>
@@ -712,7 +832,25 @@
         <w:rPr>
           <w:lang w:val="en-GB"/>
         </w:rPr>
-        <w:t xml:space="preserve">to the gating dynamics of the channel (@@REF). Although only three variants have been found in </w:t>
+        <w:t xml:space="preserve">to the gating dynamics of the channel (@@REF). </w:t>
+      </w:r>
+      <w:r>
+        <w:rPr>
+          <w:lang w:val="en-GB"/>
+        </w:rPr>
+        <w:t>M</w:t>
+      </w:r>
+      <w:r>
+        <w:rPr>
+          <w:lang w:val="en-GB"/>
+        </w:rPr>
+        <w:t xml:space="preserve">ost previous studies </w:t>
+      </w:r>
+      <w:r>
+        <w:rPr>
+          <w:lang w:val="en-GB"/>
+        </w:rPr>
+        <w:t xml:space="preserve">of </w:t>
       </w:r>
       <w:r>
         <w:rPr>
@@ -725,7 +863,7 @@
         <w:rPr>
           <w:lang w:val="en-GB"/>
         </w:rPr>
-        <w:t xml:space="preserve"> or </w:t>
+        <w:t xml:space="preserve"> and/or </w:t>
       </w:r>
       <w:r>
         <w:rPr>
@@ -738,7 +876,13 @@
         <w:rPr>
           <w:lang w:val="en-GB"/>
         </w:rPr>
-        <w:t>, most previous studies have performed targeted sequencing of small regions within the gene, and there has been no comprehensive survey of variation across the entire gene in multiple populations.</w:t>
+        <w:t xml:space="preserve"> </w:t>
+      </w:r>
+      <w:r>
+        <w:rPr>
+          <w:lang w:val="en-GB"/>
+        </w:rPr>
+        <w:t>have performed targeted sequencing of small regions within the gene, and there has been no comprehensive survey of variation across the entire gene in multiple populations.</w:t>
       </w:r>
     </w:p>
     <w:p>
@@ -752,10 +896,223 @@
         <w:rPr>
           <w:lang w:val="en-GB"/>
         </w:rPr>
-        <w:t>@@TODO para on spread and origins</w:t>
-      </w:r>
-      <w:bookmarkStart w:id="0" w:name="_GoBack"/>
-      <w:bookmarkEnd w:id="0"/>
+        <w:t xml:space="preserve">Insecticide resistance monitoring in malaria vector populations now regularly incorporates some form of genetic assay to detect the allele present at </w:t>
+      </w:r>
+      <w:r>
+        <w:rPr>
+          <w:i/>
+          <w:lang w:val="en-GB"/>
+        </w:rPr>
+        <w:t>Vgsc</w:t>
+      </w:r>
+      <w:r>
+        <w:rPr>
+          <w:lang w:val="en-GB"/>
+        </w:rPr>
+        <w:t xml:space="preserve"> codon 995. </w:t>
+      </w:r>
+      <w:r>
+        <w:rPr>
+          <w:lang w:val="en-GB"/>
+        </w:rPr>
+        <w:t xml:space="preserve">Both alleles are present at high frequency in multiple geographical locations, and the L995F allele is also present in both </w:t>
+      </w:r>
+      <w:r>
+        <w:rPr>
+          <w:i/>
+          <w:lang w:val="en-GB"/>
+        </w:rPr>
+        <w:t>An. gambiae</w:t>
+      </w:r>
+      <w:r>
+        <w:rPr>
+          <w:lang w:val="en-GB"/>
+        </w:rPr>
+        <w:t xml:space="preserve"> and </w:t>
+      </w:r>
+      <w:r>
+        <w:rPr>
+          <w:i/>
+          <w:lang w:val="en-GB"/>
+        </w:rPr>
+        <w:t>An. coluzzii</w:t>
+      </w:r>
+      <w:r>
+        <w:rPr>
+          <w:lang w:val="en-GB"/>
+        </w:rPr>
+        <w:t xml:space="preserve">. Although the extent of mosquito migration remains an open question, </w:t>
+      </w:r>
+      <w:r>
+        <w:rPr>
+          <w:lang w:val="en-GB"/>
+        </w:rPr>
+        <w:t>mosquitoes</w:t>
+      </w:r>
+      <w:r>
+        <w:rPr>
+          <w:lang w:val="en-GB"/>
+        </w:rPr>
+        <w:t xml:space="preserve"> do travel between different locations and have the potential to spread resistance alleles from one population to another</w:t>
+      </w:r>
+      <w:r>
+        <w:rPr>
+          <w:lang w:val="en-GB"/>
+        </w:rPr>
+        <w:t xml:space="preserve"> (adaptive gene flow)</w:t>
+      </w:r>
+      <w:r>
+        <w:rPr>
+          <w:lang w:val="en-GB"/>
+        </w:rPr>
+        <w:t xml:space="preserve">. </w:t>
+      </w:r>
+      <w:r>
+        <w:rPr>
+          <w:lang w:val="en-GB"/>
+        </w:rPr>
+        <w:t xml:space="preserve">Hybridization between mosquito species also occurs and has the potential to transfer resistance alleles between species (adaptive introgression). Studies in West Africa have shown that the L995F allele has been introduced from </w:t>
+      </w:r>
+      <w:r>
+        <w:rPr>
+          <w:i/>
+          <w:lang w:val="en-GB"/>
+        </w:rPr>
+        <w:t>An. gambiae</w:t>
+      </w:r>
+      <w:r>
+        <w:rPr>
+          <w:lang w:val="en-GB"/>
+        </w:rPr>
+        <w:t xml:space="preserve"> into </w:t>
+      </w:r>
+      <w:r>
+        <w:rPr>
+          <w:i/>
+          <w:lang w:val="en-GB"/>
+        </w:rPr>
+        <w:t>An. coluzzii</w:t>
+      </w:r>
+      <w:r>
+        <w:rPr>
+          <w:lang w:val="en-GB"/>
+        </w:rPr>
+        <w:t xml:space="preserve"> populations (@@REFs). </w:t>
+      </w:r>
+      <w:r>
+        <w:rPr>
+          <w:lang w:val="en-GB"/>
+        </w:rPr>
+        <w:t>A resistance allele</w:t>
+      </w:r>
+      <w:r>
+        <w:rPr>
+          <w:lang w:val="en-GB"/>
+        </w:rPr>
+        <w:t xml:space="preserve"> may also arise independently in multiple populations, either because </w:t>
+      </w:r>
+      <w:r>
+        <w:rPr>
+          <w:lang w:val="en-GB"/>
+        </w:rPr>
+        <w:t>of multiple mutational events occurring after insecticides are introduced (selection on new mutations), or because resistance alleles were already present at low frequency in mosquito populations prior to the introduction of insecticides (selection on standing variation). Previous studies have found evidence that the L995F allele occurs on multiple genetic backgrounds, suggesting multiple origins of resistance (@@REF). However, these studies have used information from only a small region of the gene, and have limited resoluti</w:t>
+      </w:r>
+      <w:r>
+        <w:rPr>
+          <w:lang w:val="en-GB"/>
+        </w:rPr>
+        <w:t xml:space="preserve">on to make inferences about </w:t>
+      </w:r>
+      <w:r>
+        <w:rPr>
+          <w:lang w:val="en-GB"/>
+        </w:rPr>
+        <w:t>geographical origin</w:t>
+      </w:r>
+      <w:r>
+        <w:rPr>
+          <w:lang w:val="en-GB"/>
+        </w:rPr>
+        <w:t>s</w:t>
+      </w:r>
+      <w:r>
+        <w:rPr>
+          <w:lang w:val="en-GB"/>
+        </w:rPr>
+        <w:t xml:space="preserve"> or history of spread of resistance </w:t>
+      </w:r>
+      <w:r>
+        <w:rPr>
+          <w:lang w:val="en-GB"/>
+        </w:rPr>
+        <w:lastRenderedPageBreak/>
+        <w:t xml:space="preserve">alleles. </w:t>
+      </w:r>
+      <w:r>
+        <w:rPr>
+          <w:lang w:val="en-GB"/>
+        </w:rPr>
+        <w:t>Better information about the origins and spread of resistance could improve resistance monitoring and inform strategies for insecticide resistance management.</w:t>
+      </w:r>
+    </w:p>
+    <w:p>
+      <w:pPr>
+        <w:spacing w:line="360" w:lineRule="auto"/>
+        <w:rPr>
+          <w:lang w:val="en-GB"/>
+        </w:rPr>
+      </w:pPr>
+      <w:r>
+        <w:rPr>
+          <w:lang w:val="en-GB"/>
+        </w:rPr>
+        <w:t xml:space="preserve">Here we elaborate on analyses of genetic variation within the </w:t>
+      </w:r>
+      <w:r>
+        <w:rPr>
+          <w:i/>
+          <w:lang w:val="en-GB"/>
+        </w:rPr>
+        <w:t>Vgsc</w:t>
+      </w:r>
+      <w:r>
+        <w:rPr>
+          <w:lang w:val="en-GB"/>
+        </w:rPr>
+        <w:t xml:space="preserve"> gene that were carried out as part of phase 1 of the </w:t>
+      </w:r>
+      <w:r>
+        <w:rPr>
+          <w:i/>
+          <w:lang w:val="en-GB"/>
+        </w:rPr>
+        <w:t>Anopheles gambiae</w:t>
+      </w:r>
+      <w:r>
+        <w:rPr>
+          <w:lang w:val="en-GB"/>
+        </w:rPr>
+        <w:t xml:space="preserve"> 1000 Genomes Project. </w:t>
+      </w:r>
+      <w:r>
+        <w:rPr>
+          <w:lang w:val="en-GB"/>
+        </w:rPr>
+        <w:t xml:space="preserve">We draw on genotype and haplotype data derived from whole genome Illumina sequencing of 765 individual mosquitoes from 8 African countries to survey molecular diversity and study the evolutionary and demographic history of insecticide resistance at the </w:t>
+      </w:r>
+      <w:r>
+        <w:rPr>
+          <w:i/>
+          <w:lang w:val="en-GB"/>
+        </w:rPr>
+        <w:t>Vgsc</w:t>
+      </w:r>
+      <w:r>
+        <w:rPr>
+          <w:lang w:val="en-GB"/>
+        </w:rPr>
+        <w:t xml:space="preserve"> locus. These results provide a new foundation for functional studies to unravel the molecular basis of resistance, and a resource for the development of improved molecular diagnostics for monitoring insecticide resistance. @@TODO something needed here to round off.</w:t>
+      </w:r>
     </w:p>
     <w:p>
       <w:pPr>
@@ -786,6 +1143,8 @@
         </w:rPr>
         <w:t xml:space="preserve"> </w:t>
       </w:r>
+      <w:bookmarkStart w:id="0" w:name="_GoBack"/>
+      <w:bookmarkEnd w:id="0"/>
     </w:p>
     <w:sectPr>
       <w:footnotePr>
@@ -1759,7 +2118,7 @@
 </file>
 
 <file path=customXml/itemProps1.xml><?xml version="1.0" encoding="utf-8"?>
-<ds:datastoreItem xmlns:ds="http://schemas.openxmlformats.org/officeDocument/2006/customXml" ds:itemID="{184A2092-3E94-487E-90C2-A40F01F6FCAF}">
+<ds:datastoreItem xmlns:ds="http://schemas.openxmlformats.org/officeDocument/2006/customXml" ds:itemID="{79C390B6-ABB6-42CF-9DDE-0ABD5298707A}">
   <ds:schemaRefs>
     <ds:schemaRef ds:uri="http://schemas.openxmlformats.org/officeDocument/2006/bibliography"/>
   </ds:schemaRefs>

</xml_diff>

<commit_message>
WIP results, functional variation
</commit_message>
<xml_diff>
--- a/drafts/alimanfoo-20170830/Vgsc-report-draft-20170830-ajm.docx
+++ b/drafts/alimanfoo-20170830/Vgsc-report-draft-20170830-ajm.docx
@@ -5,7 +5,7 @@
     <w:p>
       <w:pPr>
         <w:pStyle w:val="Title"/>
-        <w:spacing w:line="360" w:lineRule="auto"/>
+        <w:spacing w:line="276" w:lineRule="auto"/>
         <w:rPr>
           <w:i/>
           <w:lang w:val="en-GB"/>
@@ -53,7 +53,6 @@
     <w:p>
       <w:pPr>
         <w:pStyle w:val="Subtitle"/>
-        <w:spacing w:line="360" w:lineRule="auto"/>
         <w:rPr>
           <w:lang w:val="en-GB"/>
         </w:rPr>
@@ -165,7 +164,19 @@
         <w:rPr>
           <w:lang w:val="en-GB"/>
         </w:rPr>
-        <w:t xml:space="preserve">) phenotype. Here we use Illumina sequence data from phase 1 of the </w:t>
+        <w:t xml:space="preserve">) phenotype. Here we use Illumina </w:t>
+      </w:r>
+      <w:r>
+        <w:rPr>
+          <w:lang w:val="en-GB"/>
+        </w:rPr>
+        <w:t xml:space="preserve">whole genome </w:t>
+      </w:r>
+      <w:r>
+        <w:rPr>
+          <w:lang w:val="en-GB"/>
+        </w:rPr>
+        <w:t xml:space="preserve">sequence data from phase 1 of the </w:t>
       </w:r>
       <w:r>
         <w:rPr>
@@ -281,7 +292,6 @@
     <w:p>
       <w:pPr>
         <w:pStyle w:val="Heading1"/>
-        <w:spacing w:line="360" w:lineRule="auto"/>
         <w:rPr>
           <w:lang w:val="en-GB"/>
         </w:rPr>
@@ -296,7 +306,6 @@
     </w:p>
     <w:p>
       <w:pPr>
-        <w:spacing w:line="360" w:lineRule="auto"/>
         <w:rPr>
           <w:lang w:val="en-GB"/>
         </w:rPr>
@@ -466,7 +475,6 @@
     </w:p>
     <w:p>
       <w:pPr>
-        <w:spacing w:line="360" w:lineRule="auto"/>
         <w:rPr>
           <w:lang w:val="en-GB"/>
         </w:rPr>
@@ -637,26 +645,452 @@
         <w:rPr>
           <w:lang w:val="en-GB"/>
         </w:rPr>
-        <w:t xml:space="preserve">Serine (L995S) substitution found in Central and East Africa </w:t>
+        <w:t>Serine (L995S) substitution found in Central and East Africa (@@REFs). A third variant N1570Y has been found in association with L995F in West and Central Africa and shown</w:t>
+      </w:r>
+      <w:r>
+        <w:rPr>
+          <w:lang w:val="en-GB"/>
+        </w:rPr>
+        <w:t xml:space="preserve"> to </w:t>
+      </w:r>
+      <w:r>
+        <w:rPr>
+          <w:lang w:val="en-GB"/>
+        </w:rPr>
+        <w:t>increase resistance above L995F alone</w:t>
+      </w:r>
+      <w:r>
+        <w:rPr>
+          <w:lang w:val="en-GB"/>
+        </w:rPr>
+        <w:t xml:space="preserve"> (@@REF)</w:t>
+      </w:r>
+      <w:r>
+        <w:rPr>
+          <w:lang w:val="en-GB"/>
+        </w:rPr>
+        <w:t>.</w:t>
+      </w:r>
+      <w:r>
+        <w:rPr>
+          <w:lang w:val="en-GB"/>
+        </w:rPr>
+        <w:t xml:space="preserve"> </w:t>
+      </w:r>
+    </w:p>
+    <w:p>
+      <w:pPr>
+        <w:rPr>
+          <w:lang w:val="en-GB"/>
+        </w:rPr>
+      </w:pPr>
+      <w:r>
+        <w:rPr>
+          <w:lang w:val="en-GB"/>
+        </w:rPr>
+        <w:t xml:space="preserve">Target-site resistance to pyrethroids and DDT has also been studied </w:t>
+      </w:r>
+      <w:r>
+        <w:rPr>
+          <w:lang w:val="en-GB"/>
+        </w:rPr>
+        <w:t xml:space="preserve">in </w:t>
+      </w:r>
+      <w:r>
+        <w:rPr>
+          <w:lang w:val="en-GB"/>
+        </w:rPr>
+        <w:t xml:space="preserve">other </w:t>
+      </w:r>
+      <w:r>
+        <w:rPr>
+          <w:lang w:val="en-GB"/>
+        </w:rPr>
+        <w:t xml:space="preserve">insect species </w:t>
+      </w:r>
+      <w:r>
+        <w:rPr>
+          <w:lang w:val="en-GB"/>
+        </w:rPr>
+        <w:t>that experience</w:t>
+      </w:r>
+      <w:r>
+        <w:rPr>
+          <w:lang w:val="en-GB"/>
+        </w:rPr>
+        <w:t xml:space="preserve"> insecticide pressure, including disease vectors as well as domestic and crop pests (@@REF). Because of its essential function, the VGSC protein is highly conserved across these species, and knowledge gained from one species is relevant to another. </w:t>
+      </w:r>
+      <w:r>
+        <w:rPr>
+          <w:lang w:val="en-GB"/>
+        </w:rPr>
+        <w:t xml:space="preserve">Many resistance-associated variants have been described in these other species, and thus there are many possible amino acid substitutions that could </w:t>
+      </w:r>
+      <w:r>
+        <w:rPr>
+          <w:lang w:val="en-GB"/>
+        </w:rPr>
+        <w:t>induce a</w:t>
+      </w:r>
+      <w:r>
+        <w:rPr>
+          <w:lang w:val="en-GB"/>
+        </w:rPr>
+        <w:t xml:space="preserve"> resistance phenotype</w:t>
+      </w:r>
+      <w:r>
+        <w:rPr>
+          <w:lang w:val="en-GB"/>
+        </w:rPr>
+        <w:t xml:space="preserve"> in malaria vectors</w:t>
+      </w:r>
+      <w:r>
+        <w:rPr>
+          <w:lang w:val="en-GB"/>
+        </w:rPr>
+        <w:t xml:space="preserve"> other than the known variants in codons 995 and 1570</w:t>
+      </w:r>
+      <w:r>
+        <w:rPr>
+          <w:lang w:val="en-GB"/>
+        </w:rPr>
+        <w:t>. S</w:t>
+      </w:r>
+      <w:r>
+        <w:rPr>
+          <w:lang w:val="en-GB"/>
+        </w:rPr>
+        <w:t xml:space="preserve">ome of these variants are </w:t>
+      </w:r>
+      <w:r>
+        <w:rPr>
+          <w:lang w:val="en-GB"/>
+        </w:rPr>
+        <w:t xml:space="preserve">within the channel and thus may directly interfere with insecticide </w:t>
       </w:r>
       <w:r>
         <w:rPr>
           <w:lang w:val="en-GB"/>
         </w:rPr>
         <w:lastRenderedPageBreak/>
-        <w:t>(@@REFs). A third variant N1570Y has been found in association with L995F in West and Central Africa and shown</w:t>
-      </w:r>
-      <w:r>
-        <w:rPr>
-          <w:lang w:val="en-GB"/>
-        </w:rPr>
-        <w:t xml:space="preserve"> to </w:t>
-      </w:r>
-      <w:r>
-        <w:rPr>
-          <w:lang w:val="en-GB"/>
-        </w:rPr>
-        <w:t>increase resistance above L995F alone</w:t>
+        <w:t>binding, however others a</w:t>
+      </w:r>
+      <w:r>
+        <w:rPr>
+          <w:lang w:val="en-GB"/>
+        </w:rPr>
+        <w:t xml:space="preserve">re </w:t>
+      </w:r>
+      <w:r>
+        <w:rPr>
+          <w:lang w:val="en-GB"/>
+        </w:rPr>
+        <w:t>in regions of the protei</w:t>
+      </w:r>
+      <w:r>
+        <w:rPr>
+          <w:lang w:val="en-GB"/>
+        </w:rPr>
+        <w:t>n that are internal to the cell</w:t>
+      </w:r>
+      <w:r>
+        <w:rPr>
+          <w:lang w:val="en-GB"/>
+        </w:rPr>
+        <w:t xml:space="preserve"> and thus </w:t>
+      </w:r>
+      <w:r>
+        <w:rPr>
+          <w:lang w:val="en-GB"/>
+        </w:rPr>
+        <w:t>cannot directly interact with insecticide molecules</w:t>
+      </w:r>
+      <w:r>
+        <w:rPr>
+          <w:lang w:val="en-GB"/>
+        </w:rPr>
+        <w:t xml:space="preserve">. In the absence of any insecticide pressure, it has been shown that substitutions within the channel cause a reduction in fitness, and therefore substitutions within internal domains may </w:t>
+      </w:r>
+      <w:r>
+        <w:rPr>
+          <w:lang w:val="en-GB"/>
+        </w:rPr>
+        <w:t>provide compensatory</w:t>
+      </w:r>
+      <w:r>
+        <w:rPr>
+          <w:lang w:val="en-GB"/>
+        </w:rPr>
+        <w:t xml:space="preserve"> </w:t>
+      </w:r>
+      <w:r>
+        <w:rPr>
+          <w:lang w:val="en-GB"/>
+        </w:rPr>
+        <w:t>changes</w:t>
+      </w:r>
+      <w:r>
+        <w:rPr>
+          <w:lang w:val="en-GB"/>
+        </w:rPr>
+        <w:t xml:space="preserve"> </w:t>
+      </w:r>
+      <w:r>
+        <w:rPr>
+          <w:lang w:val="en-GB"/>
+        </w:rPr>
+        <w:t xml:space="preserve">to the gating dynamics of the channel (@@REF). </w:t>
+      </w:r>
+      <w:r>
+        <w:rPr>
+          <w:lang w:val="en-GB"/>
+        </w:rPr>
+        <w:t>M</w:t>
+      </w:r>
+      <w:r>
+        <w:rPr>
+          <w:lang w:val="en-GB"/>
+        </w:rPr>
+        <w:t xml:space="preserve">ost previous studies </w:t>
+      </w:r>
+      <w:r>
+        <w:rPr>
+          <w:lang w:val="en-GB"/>
+        </w:rPr>
+        <w:t xml:space="preserve">of </w:t>
+      </w:r>
+      <w:r>
+        <w:rPr>
+          <w:i/>
+          <w:lang w:val="en-GB"/>
+        </w:rPr>
+        <w:t>An. gambiae</w:t>
+      </w:r>
+      <w:r>
+        <w:rPr>
+          <w:lang w:val="en-GB"/>
+        </w:rPr>
+        <w:t xml:space="preserve"> and/or </w:t>
+      </w:r>
+      <w:r>
+        <w:rPr>
+          <w:i/>
+          <w:lang w:val="en-GB"/>
+        </w:rPr>
+        <w:t>An. coluzzii</w:t>
+      </w:r>
+      <w:r>
+        <w:rPr>
+          <w:lang w:val="en-GB"/>
+        </w:rPr>
+        <w:t xml:space="preserve"> </w:t>
+      </w:r>
+      <w:r>
+        <w:rPr>
+          <w:lang w:val="en-GB"/>
+        </w:rPr>
+        <w:t>have performed targeted sequencing of small regions within the gene, and there has been no comprehensive survey of variation across the entire gene in multiple populations.</w:t>
+      </w:r>
+    </w:p>
+    <w:p>
+      <w:pPr>
+        <w:rPr>
+          <w:lang w:val="en-GB"/>
+        </w:rPr>
+      </w:pPr>
+      <w:r>
+        <w:rPr>
+          <w:lang w:val="en-GB"/>
+        </w:rPr>
+        <w:t xml:space="preserve">Insecticide resistance monitoring in malaria vector populations now regularly incorporates some form of genetic assay to detect the allele present at </w:t>
+      </w:r>
+      <w:r>
+        <w:rPr>
+          <w:i/>
+          <w:lang w:val="en-GB"/>
+        </w:rPr>
+        <w:t>Vgsc</w:t>
+      </w:r>
+      <w:r>
+        <w:rPr>
+          <w:lang w:val="en-GB"/>
+        </w:rPr>
+        <w:t xml:space="preserve"> codon 995. </w:t>
+      </w:r>
+      <w:r>
+        <w:rPr>
+          <w:lang w:val="en-GB"/>
+        </w:rPr>
+        <w:t xml:space="preserve">Both alleles are present at high frequency in multiple geographical locations, and the L995F allele is also present in both </w:t>
+      </w:r>
+      <w:r>
+        <w:rPr>
+          <w:i/>
+          <w:lang w:val="en-GB"/>
+        </w:rPr>
+        <w:t>An. gambiae</w:t>
+      </w:r>
+      <w:r>
+        <w:rPr>
+          <w:lang w:val="en-GB"/>
+        </w:rPr>
+        <w:t xml:space="preserve"> and </w:t>
+      </w:r>
+      <w:r>
+        <w:rPr>
+          <w:i/>
+          <w:lang w:val="en-GB"/>
+        </w:rPr>
+        <w:t>An. coluzzii</w:t>
+      </w:r>
+      <w:r>
+        <w:rPr>
+          <w:lang w:val="en-GB"/>
+        </w:rPr>
+        <w:t xml:space="preserve">. Although the extent of mosquito migration remains an open question, </w:t>
+      </w:r>
+      <w:r>
+        <w:rPr>
+          <w:lang w:val="en-GB"/>
+        </w:rPr>
+        <w:t>mosquitoes</w:t>
+      </w:r>
+      <w:r>
+        <w:rPr>
+          <w:lang w:val="en-GB"/>
+        </w:rPr>
+        <w:t xml:space="preserve"> do travel between different locations and have the potential to spread resistance alleles from one population to another</w:t>
+      </w:r>
+      <w:r>
+        <w:rPr>
+          <w:lang w:val="en-GB"/>
+        </w:rPr>
+        <w:t xml:space="preserve"> (adaptive gene flow)</w:t>
+      </w:r>
+      <w:r>
+        <w:rPr>
+          <w:lang w:val="en-GB"/>
+        </w:rPr>
+        <w:t xml:space="preserve">. </w:t>
+      </w:r>
+      <w:r>
+        <w:rPr>
+          <w:lang w:val="en-GB"/>
+        </w:rPr>
+        <w:t xml:space="preserve">Hybridization between mosquito species also occurs and has the potential to transfer resistance alleles between species (adaptive introgression). Studies in West Africa have shown that the L995F allele has been introduced from </w:t>
+      </w:r>
+      <w:r>
+        <w:rPr>
+          <w:i/>
+          <w:lang w:val="en-GB"/>
+        </w:rPr>
+        <w:t>An. gambiae</w:t>
+      </w:r>
+      <w:r>
+        <w:rPr>
+          <w:lang w:val="en-GB"/>
+        </w:rPr>
+        <w:t xml:space="preserve"> into </w:t>
+      </w:r>
+      <w:r>
+        <w:rPr>
+          <w:i/>
+          <w:lang w:val="en-GB"/>
+        </w:rPr>
+        <w:t>An. coluzzii</w:t>
+      </w:r>
+      <w:r>
+        <w:rPr>
+          <w:lang w:val="en-GB"/>
+        </w:rPr>
+        <w:t xml:space="preserve"> populations (@@REFs). </w:t>
+      </w:r>
+      <w:r>
+        <w:rPr>
+          <w:lang w:val="en-GB"/>
+        </w:rPr>
+        <w:t>A resistance allele</w:t>
+      </w:r>
+      <w:r>
+        <w:rPr>
+          <w:lang w:val="en-GB"/>
+        </w:rPr>
+        <w:t xml:space="preserve"> may also arise independently in multiple populations, either because </w:t>
+      </w:r>
+      <w:r>
+        <w:rPr>
+          <w:lang w:val="en-GB"/>
+        </w:rPr>
+        <w:t>of multiple mutational events occurring after insecticides are introduced (selection on new mutations), or because resistance alleles were already present at low frequency in mosquito populations prior to the introduction of insecticides (selection on standing variation). Previous studies have found evidence that the L995F allele occurs on multiple genetic backgrounds, suggesting multiple origins of resistance (@@REF). However, these studies have used information from only a small region of the gene, and have limited resoluti</w:t>
+      </w:r>
+      <w:r>
+        <w:rPr>
+          <w:lang w:val="en-GB"/>
+        </w:rPr>
+        <w:t xml:space="preserve">on to make inferences about </w:t>
+      </w:r>
+      <w:r>
+        <w:rPr>
+          <w:lang w:val="en-GB"/>
+        </w:rPr>
+        <w:t>geographical origin</w:t>
+      </w:r>
+      <w:r>
+        <w:rPr>
+          <w:lang w:val="en-GB"/>
+        </w:rPr>
+        <w:t>s</w:t>
+      </w:r>
+      <w:r>
+        <w:rPr>
+          <w:lang w:val="en-GB"/>
+        </w:rPr>
+        <w:t xml:space="preserve"> or history of spread of resistance alleles. </w:t>
+      </w:r>
+      <w:r>
+        <w:rPr>
+          <w:lang w:val="en-GB"/>
+        </w:rPr>
+        <w:t>Better information about the origins and spread of resistance could improve resistance monitoring and inform strategies for insecticide resistance management.</w:t>
+      </w:r>
+    </w:p>
+    <w:p>
+      <w:pPr>
+        <w:rPr>
+          <w:lang w:val="en-GB"/>
+        </w:rPr>
+      </w:pPr>
+      <w:r>
+        <w:rPr>
+          <w:lang w:val="en-GB"/>
+        </w:rPr>
+        <w:t xml:space="preserve">Here we elaborate on analyses of genetic variation within the </w:t>
+      </w:r>
+      <w:r>
+        <w:rPr>
+          <w:i/>
+          <w:lang w:val="en-GB"/>
+        </w:rPr>
+        <w:t>Vgsc</w:t>
+      </w:r>
+      <w:r>
+        <w:rPr>
+          <w:lang w:val="en-GB"/>
+        </w:rPr>
+        <w:t xml:space="preserve"> gene that were carried out as part of phase 1 of the </w:t>
+      </w:r>
+      <w:r>
+        <w:rPr>
+          <w:i/>
+          <w:lang w:val="en-GB"/>
+        </w:rPr>
+        <w:t>Anopheles gambiae</w:t>
+      </w:r>
+      <w:r>
+        <w:rPr>
+          <w:lang w:val="en-GB"/>
+        </w:rPr>
+        <w:t xml:space="preserve"> 1000 Genomes Project</w:t>
       </w:r>
       <w:r>
         <w:rPr>
@@ -668,483 +1102,614 @@
         <w:rPr>
           <w:lang w:val="en-GB"/>
         </w:rPr>
+        <w:t xml:space="preserve">. </w:t>
+      </w:r>
+      <w:r>
+        <w:rPr>
+          <w:lang w:val="en-GB"/>
+        </w:rPr>
+        <w:t xml:space="preserve">We draw on genotype and haplotype data derived from whole genome Illumina sequencing of 765 individual mosquitoes from 8 African countries to survey molecular diversity and study the evolutionary and demographic history of insecticide resistance at the </w:t>
+      </w:r>
+      <w:r>
+        <w:rPr>
+          <w:i/>
+          <w:lang w:val="en-GB"/>
+        </w:rPr>
+        <w:t>Vgsc</w:t>
+      </w:r>
+      <w:r>
+        <w:rPr>
+          <w:lang w:val="en-GB"/>
+        </w:rPr>
+        <w:t xml:space="preserve"> locus. These results provide a new foundation for functional studies to unravel the molecular basis of resistance, and a resource for the development of improved molecular diagnostics for monitoring insecticide resistance. @@TODO something needed here to round off.</w:t>
+      </w:r>
+    </w:p>
+    <w:p>
+      <w:pPr>
+        <w:pStyle w:val="Heading1"/>
+        <w:rPr>
+          <w:lang w:val="en-GB"/>
+        </w:rPr>
+      </w:pPr>
+      <w:r>
+        <w:rPr>
+          <w:lang w:val="en-GB"/>
+        </w:rPr>
+        <w:t>Results</w:t>
+      </w:r>
+    </w:p>
+    <w:p>
+      <w:pPr>
+        <w:pStyle w:val="Heading2"/>
+        <w:rPr>
+          <w:lang w:val="en-GB"/>
+        </w:rPr>
+      </w:pPr>
+      <w:r>
+        <w:rPr>
+          <w:lang w:val="en-GB"/>
+        </w:rPr>
+        <w:t>Functional</w:t>
+      </w:r>
+      <w:r>
+        <w:rPr>
+          <w:lang w:val="en-GB"/>
+        </w:rPr>
+        <w:t xml:space="preserve"> variation</w:t>
+      </w:r>
+    </w:p>
+    <w:p>
+      <w:pPr>
+        <w:rPr>
+          <w:lang w:val="en-GB"/>
+        </w:rPr>
+      </w:pPr>
+      <w:r>
+        <w:rPr>
+          <w:lang w:val="en-GB"/>
+        </w:rPr>
+        <w:t xml:space="preserve">We used the Ag1000G phase 1 data resource to identify single nucleotide polymorphisms (SNPs) </w:t>
+      </w:r>
+      <w:r>
+        <w:rPr>
+          <w:lang w:val="en-GB"/>
+        </w:rPr>
+        <w:t xml:space="preserve">that </w:t>
+      </w:r>
+      <w:r>
+        <w:rPr>
+          <w:lang w:val="en-GB"/>
+        </w:rPr>
+        <w:t>alter the amino acid sequence of the VGSC protein</w:t>
+      </w:r>
+      <w:r>
+        <w:rPr>
+          <w:lang w:val="en-GB"/>
+        </w:rPr>
+        <w:t xml:space="preserve">, and computed their allele frequencies among 9 populations defined by species and country of origin. SNPs that play a functional role in insecticide resistance are expected to increase in frequency under selective pressure, and we refined the list of functional SNPs to retain those at an appreciable frequency (&gt;5%) in one or more populations (Table 1). </w:t>
+      </w:r>
+      <w:r>
+        <w:rPr>
+          <w:lang w:val="en-GB"/>
+        </w:rPr>
+        <w:t xml:space="preserve">As described in @@REF, the </w:t>
+      </w:r>
+      <w:r>
+        <w:rPr>
+          <w:lang w:val="en-GB"/>
+        </w:rPr>
+        <w:t xml:space="preserve">two resistance alleles in codon 995 are clearly the main drivers of </w:t>
+      </w:r>
+      <w:r>
+        <w:rPr>
+          <w:lang w:val="en-GB"/>
+        </w:rPr>
+        <w:lastRenderedPageBreak/>
+        <w:t xml:space="preserve">resistance at this locus, with the </w:t>
+      </w:r>
+      <w:r>
+        <w:rPr>
+          <w:lang w:val="en-GB"/>
+        </w:rPr>
+        <w:t xml:space="preserve">L995F </w:t>
+      </w:r>
+      <w:r>
+        <w:rPr>
+          <w:lang w:val="en-GB"/>
+        </w:rPr>
+        <w:t xml:space="preserve">allele </w:t>
+      </w:r>
+      <w:r>
+        <w:rPr>
+          <w:lang w:val="en-GB"/>
+        </w:rPr>
+        <w:t>at high frequency in populations of both species from West</w:t>
+      </w:r>
+      <w:r>
+        <w:rPr>
+          <w:lang w:val="en-GB"/>
+        </w:rPr>
+        <w:t>,</w:t>
+      </w:r>
+      <w:r>
+        <w:rPr>
+          <w:lang w:val="en-GB"/>
+        </w:rPr>
+        <w:t xml:space="preserve"> Central </w:t>
+      </w:r>
+      <w:r>
+        <w:rPr>
+          <w:lang w:val="en-GB"/>
+        </w:rPr>
+        <w:t xml:space="preserve">and Southern </w:t>
+      </w:r>
+      <w:r>
+        <w:rPr>
+          <w:lang w:val="en-GB"/>
+        </w:rPr>
+        <w:t xml:space="preserve">Africa, and the L995S </w:t>
+      </w:r>
+      <w:r>
+        <w:rPr>
+          <w:lang w:val="en-GB"/>
+        </w:rPr>
+        <w:t xml:space="preserve">allele </w:t>
+      </w:r>
+      <w:r>
+        <w:rPr>
+          <w:lang w:val="en-GB"/>
+        </w:rPr>
+        <w:t xml:space="preserve">at high frequency among </w:t>
+      </w:r>
+      <w:r>
+        <w:rPr>
+          <w:i/>
+          <w:lang w:val="en-GB"/>
+        </w:rPr>
+        <w:t>An. gambiae</w:t>
+      </w:r>
+      <w:r>
+        <w:rPr>
+          <w:lang w:val="en-GB"/>
+        </w:rPr>
+        <w:t xml:space="preserve"> populations from Central and East Africa. Both </w:t>
+      </w:r>
+      <w:r>
+        <w:rPr>
+          <w:lang w:val="en-GB"/>
+        </w:rPr>
+        <w:t xml:space="preserve">alleles </w:t>
+      </w:r>
+      <w:r>
+        <w:rPr>
+          <w:lang w:val="en-GB"/>
+        </w:rPr>
+        <w:t>were present in populations sampled from Cameroon and Gabon, including some individuals with a hybrid L995S/F genotype. Within these populations</w:t>
+      </w:r>
+      <w:r>
+        <w:rPr>
+          <w:lang w:val="en-GB"/>
+        </w:rPr>
+        <w:t>,</w:t>
+      </w:r>
+      <w:r>
+        <w:rPr>
+          <w:lang w:val="en-GB"/>
+        </w:rPr>
+        <w:t xml:space="preserve"> </w:t>
+      </w:r>
+      <w:r>
+        <w:rPr>
+          <w:lang w:val="en-GB"/>
+        </w:rPr>
+        <w:t xml:space="preserve">the two </w:t>
+      </w:r>
+      <w:proofErr w:type="gramStart"/>
+      <w:r>
+        <w:rPr>
+          <w:lang w:val="en-GB"/>
+        </w:rPr>
+        <w:t>codon</w:t>
+      </w:r>
+      <w:proofErr w:type="gramEnd"/>
+      <w:r>
+        <w:rPr>
+          <w:lang w:val="en-GB"/>
+        </w:rPr>
+        <w:t xml:space="preserve"> 995 </w:t>
+      </w:r>
+      <w:r>
+        <w:rPr>
+          <w:lang w:val="en-GB"/>
+        </w:rPr>
+        <w:t xml:space="preserve">alleles </w:t>
+      </w:r>
+      <w:r>
+        <w:rPr>
+          <w:lang w:val="en-GB"/>
+        </w:rPr>
+        <w:t>were (@@TODO were not?) in Hardy-Weinberg equilibrium (P&gt;@@), thus there does not appear to be any selection against hybrids.</w:t>
+      </w:r>
+    </w:p>
+    <w:p>
+      <w:pPr>
+        <w:rPr>
+          <w:lang w:val="en-GB"/>
+        </w:rPr>
+      </w:pPr>
+      <w:r>
+        <w:rPr>
+          <w:lang w:val="en-GB"/>
+        </w:rPr>
+        <w:t xml:space="preserve">In addition to the known </w:t>
+      </w:r>
+      <w:r>
+        <w:rPr>
+          <w:lang w:val="en-GB"/>
+        </w:rPr>
+        <w:t>polymorphisms</w:t>
+      </w:r>
+      <w:r>
+        <w:rPr>
+          <w:lang w:val="en-GB"/>
+        </w:rPr>
+        <w:t xml:space="preserve"> in codons 995 and 1570, we discovered a </w:t>
+      </w:r>
+      <w:r>
+        <w:rPr>
+          <w:lang w:val="en-GB"/>
+        </w:rPr>
+        <w:t>further 17</w:t>
+      </w:r>
+      <w:r>
+        <w:rPr>
+          <w:lang w:val="en-GB"/>
+        </w:rPr>
+        <w:t xml:space="preserve"> non-synonymous </w:t>
+      </w:r>
+      <w:r>
+        <w:rPr>
+          <w:lang w:val="en-GB"/>
+        </w:rPr>
+        <w:t>SNPs</w:t>
+      </w:r>
+      <w:r>
+        <w:rPr>
+          <w:lang w:val="en-GB"/>
+        </w:rPr>
         <w:t>.</w:t>
       </w:r>
       <w:r>
         <w:rPr>
           <w:lang w:val="en-GB"/>
         </w:rPr>
-        <w:t xml:space="preserve"> </w:t>
-      </w:r>
-    </w:p>
-    <w:p>
-      <w:pPr>
-        <w:spacing w:line="360" w:lineRule="auto"/>
-        <w:rPr>
-          <w:lang w:val="en-GB"/>
-        </w:rPr>
-      </w:pPr>
-      <w:r>
-        <w:rPr>
-          <w:lang w:val="en-GB"/>
-        </w:rPr>
-        <w:t xml:space="preserve">Target-site resistance to pyrethroids and DDT has also been studied </w:t>
-      </w:r>
-      <w:r>
-        <w:rPr>
-          <w:lang w:val="en-GB"/>
-        </w:rPr>
-        <w:t xml:space="preserve">in </w:t>
-      </w:r>
-      <w:r>
-        <w:rPr>
-          <w:lang w:val="en-GB"/>
-        </w:rPr>
-        <w:t xml:space="preserve">other </w:t>
-      </w:r>
-      <w:r>
-        <w:rPr>
-          <w:lang w:val="en-GB"/>
-        </w:rPr>
-        <w:t xml:space="preserve">insect species </w:t>
-      </w:r>
-      <w:r>
-        <w:rPr>
-          <w:lang w:val="en-GB"/>
-        </w:rPr>
-        <w:t>that experience</w:t>
-      </w:r>
-      <w:r>
-        <w:rPr>
-          <w:lang w:val="en-GB"/>
-        </w:rPr>
-        <w:t xml:space="preserve"> insecticide pressure, including disease vectors as well as domestic and crop pests (@@REF). Because of its essential function, the VGSC protein is highly conserved across these species, and knowledge gained from one species is relevant to another. </w:t>
-      </w:r>
-      <w:r>
-        <w:rPr>
-          <w:lang w:val="en-GB"/>
-        </w:rPr>
-        <w:t xml:space="preserve">Many resistance-associated variants have been described in these other species, and thus there are many possible amino acid substitutions that could </w:t>
-      </w:r>
-      <w:r>
-        <w:rPr>
-          <w:lang w:val="en-GB"/>
-        </w:rPr>
-        <w:t>induce a</w:t>
-      </w:r>
-      <w:r>
-        <w:rPr>
-          <w:lang w:val="en-GB"/>
-        </w:rPr>
-        <w:t xml:space="preserve"> resistance phenotype</w:t>
-      </w:r>
-      <w:r>
-        <w:rPr>
-          <w:lang w:val="en-GB"/>
-        </w:rPr>
-        <w:t xml:space="preserve"> in malaria vectors</w:t>
-      </w:r>
-      <w:r>
-        <w:rPr>
-          <w:lang w:val="en-GB"/>
-        </w:rPr>
-        <w:t xml:space="preserve"> other than the known variants in codons 995 and 1570</w:t>
-      </w:r>
-      <w:r>
-        <w:rPr>
-          <w:lang w:val="en-GB"/>
-        </w:rPr>
-        <w:t>. S</w:t>
-      </w:r>
-      <w:r>
-        <w:rPr>
-          <w:lang w:val="en-GB"/>
-        </w:rPr>
-        <w:t xml:space="preserve">ome of these variants are </w:t>
-      </w:r>
-      <w:r>
-        <w:rPr>
-          <w:lang w:val="en-GB"/>
-        </w:rPr>
-        <w:t>within the channel and thus may directly interfere with insecticide binding, however others a</w:t>
-      </w:r>
-      <w:r>
-        <w:rPr>
-          <w:lang w:val="en-GB"/>
-        </w:rPr>
-        <w:t xml:space="preserve">re </w:t>
-      </w:r>
-      <w:r>
-        <w:rPr>
-          <w:lang w:val="en-GB"/>
-        </w:rPr>
-        <w:t>in regions of the protei</w:t>
-      </w:r>
-      <w:r>
-        <w:rPr>
-          <w:lang w:val="en-GB"/>
-        </w:rPr>
-        <w:t>n that are internal to the cell</w:t>
-      </w:r>
-      <w:r>
-        <w:rPr>
-          <w:lang w:val="en-GB"/>
-        </w:rPr>
-        <w:t xml:space="preserve"> and thus </w:t>
-      </w:r>
-      <w:r>
-        <w:rPr>
-          <w:lang w:val="en-GB"/>
-        </w:rPr>
-        <w:t>cannot directly interact with insecticide molecules</w:t>
-      </w:r>
-      <w:r>
-        <w:rPr>
-          <w:lang w:val="en-GB"/>
-        </w:rPr>
-        <w:t xml:space="preserve">. In the absence of any insecticide pressure, it has been shown that substitutions within the channel cause a reduction in fitness, and therefore substitutions within internal domains may </w:t>
-      </w:r>
-      <w:r>
-        <w:rPr>
-          <w:lang w:val="en-GB"/>
-        </w:rPr>
-        <w:t>provide compensatory</w:t>
-      </w:r>
-      <w:r>
-        <w:rPr>
-          <w:lang w:val="en-GB"/>
-        </w:rPr>
-        <w:t xml:space="preserve"> </w:t>
-      </w:r>
-      <w:r>
-        <w:rPr>
-          <w:lang w:val="en-GB"/>
-        </w:rPr>
-        <w:t>changes</w:t>
-      </w:r>
-      <w:r>
-        <w:rPr>
-          <w:lang w:val="en-GB"/>
-        </w:rPr>
-        <w:t xml:space="preserve"> </w:t>
-      </w:r>
-      <w:r>
-        <w:rPr>
-          <w:lang w:val="en-GB"/>
-        </w:rPr>
-        <w:t xml:space="preserve">to the gating dynamics of the channel (@@REF). </w:t>
-      </w:r>
-      <w:r>
-        <w:rPr>
-          <w:lang w:val="en-GB"/>
-        </w:rPr>
-        <w:t>M</w:t>
-      </w:r>
-      <w:r>
-        <w:rPr>
-          <w:lang w:val="en-GB"/>
-        </w:rPr>
-        <w:t xml:space="preserve">ost previous studies </w:t>
-      </w:r>
-      <w:r>
-        <w:rPr>
-          <w:lang w:val="en-GB"/>
-        </w:rPr>
-        <w:t xml:space="preserve">of </w:t>
+        <w:t xml:space="preserve"> We reported 15 of those SNPs in @@REF, and we extend the analyses here to incorporate data on two multiallelic SNPs affecting codons 402 and 410. There is a clear pattern of linkage disequilibrium among these SNPs</w:t>
+      </w:r>
+      <w:r>
+        <w:rPr>
+          <w:lang w:val="en-GB"/>
+        </w:rPr>
+        <w:t xml:space="preserve"> (Figure 1)</w:t>
+      </w:r>
+      <w:r>
+        <w:rPr>
+          <w:lang w:val="en-GB"/>
+        </w:rPr>
+        <w:t>, and we use this information</w:t>
+      </w:r>
+      <w:r>
+        <w:rPr>
+          <w:lang w:val="en-GB"/>
+        </w:rPr>
+        <w:t xml:space="preserve"> in combination with previous</w:t>
+      </w:r>
+      <w:r>
+        <w:rPr>
+          <w:lang w:val="en-GB"/>
+        </w:rPr>
+        <w:t>ly reported</w:t>
+      </w:r>
+      <w:r>
+        <w:rPr>
+          <w:lang w:val="en-GB"/>
+        </w:rPr>
+        <w:t xml:space="preserve"> evidence </w:t>
+      </w:r>
+      <w:r>
+        <w:rPr>
+          <w:lang w:val="en-GB"/>
+        </w:rPr>
+        <w:t xml:space="preserve">from this and other datasets </w:t>
+      </w:r>
+      <w:r>
+        <w:rPr>
+          <w:lang w:val="en-GB"/>
+        </w:rPr>
+        <w:t>to provide a preliminary classification</w:t>
+      </w:r>
+      <w:r>
+        <w:rPr>
+          <w:lang w:val="en-GB"/>
+        </w:rPr>
+        <w:t xml:space="preserve"> for</w:t>
+      </w:r>
+      <w:r>
+        <w:rPr>
+          <w:lang w:val="en-GB"/>
+        </w:rPr>
+        <w:t xml:space="preserve"> the functional role each SNP plays in pyrethroid resistance. We classify 13 of these SNPs as </w:t>
+      </w:r>
+      <w:r>
+        <w:rPr>
+          <w:lang w:val="en-GB"/>
+        </w:rPr>
+        <w:t xml:space="preserve">putative </w:t>
+      </w:r>
+      <w:r>
+        <w:rPr>
+          <w:lang w:val="en-GB"/>
+        </w:rPr>
+        <w:t xml:space="preserve">secondary resistance variants enhancing the L995F phenotype, because they occur in high LD (D’&gt;0.92) with the L995F allele. This set includes the N1570Y allele which is known to enhance resistance in combination with L995F, and two SNPs affecting codon 1874 which has been associated with pyrethroid resistance in the diamond-back moth (@@REF). </w:t>
+      </w:r>
+      <w:r>
+        <w:rPr>
+          <w:lang w:val="en-GB"/>
+        </w:rPr>
+        <w:t xml:space="preserve">We classify I1527T as a putative primary resistance allele, because it does not occur in linkage with either L995F or L995S, but there is evidence it has been positively selected in the Burkina Faso </w:t>
       </w:r>
       <w:r>
         <w:rPr>
           <w:i/>
           <w:lang w:val="en-GB"/>
         </w:rPr>
-        <w:t>An. gambiae</w:t>
-      </w:r>
-      <w:r>
-        <w:rPr>
-          <w:lang w:val="en-GB"/>
-        </w:rPr>
-        <w:t xml:space="preserve"> and/or </w:t>
-      </w:r>
-      <w:r>
-        <w:rPr>
-          <w:i/>
-          <w:lang w:val="en-GB"/>
-        </w:rPr>
         <w:t>An. coluzzii</w:t>
       </w:r>
       <w:r>
         <w:rPr>
           <w:lang w:val="en-GB"/>
         </w:rPr>
-        <w:t xml:space="preserve"> </w:t>
-      </w:r>
-      <w:r>
-        <w:rPr>
-          <w:lang w:val="en-GB"/>
-        </w:rPr>
-        <w:t>have performed targeted sequencing of small regions within the gene, and there has been no comprehensive survey of variation across the entire gene in multiple populations.</w:t>
-      </w:r>
-    </w:p>
-    <w:p>
-      <w:pPr>
-        <w:spacing w:line="360" w:lineRule="auto"/>
-        <w:rPr>
-          <w:lang w:val="en-GB"/>
-        </w:rPr>
-      </w:pPr>
-      <w:r>
-        <w:rPr>
-          <w:lang w:val="en-GB"/>
-        </w:rPr>
-        <w:t xml:space="preserve">Insecticide resistance monitoring in malaria vector populations now regularly incorporates some form of genetic assay to detect the allele present at </w:t>
-      </w:r>
-      <w:r>
-        <w:rPr>
-          <w:i/>
-          <w:lang w:val="en-GB"/>
-        </w:rPr>
-        <w:t>Vgsc</w:t>
-      </w:r>
-      <w:r>
-        <w:rPr>
-          <w:lang w:val="en-GB"/>
-        </w:rPr>
-        <w:t xml:space="preserve"> codon 995. </w:t>
-      </w:r>
-      <w:r>
-        <w:rPr>
-          <w:lang w:val="en-GB"/>
-        </w:rPr>
-        <w:t xml:space="preserve">Both alleles are present at high frequency in multiple geographical locations, and the L995F allele is also present in both </w:t>
-      </w:r>
-      <w:r>
-        <w:rPr>
-          <w:i/>
-          <w:lang w:val="en-GB"/>
-        </w:rPr>
-        <w:t>An. gambiae</w:t>
-      </w:r>
-      <w:r>
-        <w:rPr>
-          <w:lang w:val="en-GB"/>
-        </w:rPr>
-        <w:t xml:space="preserve"> and </w:t>
-      </w:r>
-      <w:r>
-        <w:rPr>
-          <w:i/>
-          <w:lang w:val="en-GB"/>
-        </w:rPr>
-        <w:t>An. coluzzii</w:t>
-      </w:r>
-      <w:r>
-        <w:rPr>
-          <w:lang w:val="en-GB"/>
-        </w:rPr>
-        <w:t xml:space="preserve">. Although the extent of mosquito migration remains an open question, </w:t>
-      </w:r>
-      <w:r>
-        <w:rPr>
-          <w:lang w:val="en-GB"/>
-        </w:rPr>
-        <w:t>mosquitoes</w:t>
-      </w:r>
-      <w:r>
-        <w:rPr>
-          <w:lang w:val="en-GB"/>
-        </w:rPr>
-        <w:t xml:space="preserve"> do travel between different locations and have the potential to spread resistance alleles from one population to another</w:t>
-      </w:r>
-      <w:r>
-        <w:rPr>
-          <w:lang w:val="en-GB"/>
-        </w:rPr>
-        <w:t xml:space="preserve"> (adaptive gene flow)</w:t>
-      </w:r>
-      <w:r>
-        <w:rPr>
-          <w:lang w:val="en-GB"/>
-        </w:rPr>
-        <w:t xml:space="preserve">. </w:t>
-      </w:r>
-      <w:r>
-        <w:rPr>
-          <w:lang w:val="en-GB"/>
-        </w:rPr>
-        <w:t xml:space="preserve">Hybridization between mosquito species also occurs and has the potential to transfer resistance alleles between species (adaptive introgression). Studies in West Africa have shown that the L995F allele has been introduced from </w:t>
-      </w:r>
-      <w:r>
-        <w:rPr>
-          <w:i/>
-          <w:lang w:val="en-GB"/>
-        </w:rPr>
-        <w:t>An. gambiae</w:t>
-      </w:r>
-      <w:r>
-        <w:rPr>
-          <w:lang w:val="en-GB"/>
-        </w:rPr>
-        <w:t xml:space="preserve"> into </w:t>
-      </w:r>
-      <w:r>
-        <w:rPr>
-          <w:i/>
-          <w:lang w:val="en-GB"/>
-        </w:rPr>
-        <w:t>An. coluzzii</w:t>
-      </w:r>
-      <w:r>
-        <w:rPr>
-          <w:lang w:val="en-GB"/>
-        </w:rPr>
-        <w:t xml:space="preserve"> populations (@@REFs). </w:t>
-      </w:r>
-      <w:r>
-        <w:rPr>
-          <w:lang w:val="en-GB"/>
-        </w:rPr>
-        <w:t>A resistance allele</w:t>
-      </w:r>
-      <w:r>
-        <w:rPr>
-          <w:lang w:val="en-GB"/>
-        </w:rPr>
-        <w:t xml:space="preserve"> may also arise independently in multiple populations, either because </w:t>
-      </w:r>
-      <w:r>
-        <w:rPr>
-          <w:lang w:val="en-GB"/>
-        </w:rPr>
-        <w:t>of multiple mutational events occurring after insecticides are introduced (selection on new mutations), or because resistance alleles were already present at low frequency in mosquito populations prior to the introduction of insecticides (selection on standing variation). Previous studies have found evidence that the L995F allele occurs on multiple genetic backgrounds, suggesting multiple origins of resistance (@@REF). However, these studies have used information from only a small region of the gene, and have limited resoluti</w:t>
-      </w:r>
-      <w:r>
-        <w:rPr>
-          <w:lang w:val="en-GB"/>
-        </w:rPr>
-        <w:t xml:space="preserve">on to make inferences about </w:t>
-      </w:r>
-      <w:r>
-        <w:rPr>
-          <w:lang w:val="en-GB"/>
-        </w:rPr>
-        <w:t>geographical origin</w:t>
-      </w:r>
-      <w:r>
-        <w:rPr>
-          <w:lang w:val="en-GB"/>
-        </w:rPr>
-        <w:t>s</w:t>
-      </w:r>
-      <w:r>
-        <w:rPr>
-          <w:lang w:val="en-GB"/>
-        </w:rPr>
-        <w:t xml:space="preserve"> or history of spread of resistance </w:t>
-      </w:r>
-      <w:r>
-        <w:rPr>
-          <w:lang w:val="en-GB"/>
-        </w:rPr>
-        <w:lastRenderedPageBreak/>
-        <w:t xml:space="preserve">alleles. </w:t>
-      </w:r>
-      <w:r>
-        <w:rPr>
-          <w:lang w:val="en-GB"/>
-        </w:rPr>
-        <w:t>Better information about the origins and spread of resistance could improve resistance monitoring and inform strategies for insecticide resistance management.</w:t>
-      </w:r>
-    </w:p>
-    <w:p>
-      <w:pPr>
-        <w:spacing w:line="360" w:lineRule="auto"/>
-        <w:rPr>
-          <w:lang w:val="en-GB"/>
-        </w:rPr>
-      </w:pPr>
-      <w:r>
-        <w:rPr>
-          <w:lang w:val="en-GB"/>
-        </w:rPr>
-        <w:t xml:space="preserve">Here we elaborate on analyses of genetic variation within the </w:t>
-      </w:r>
-      <w:r>
-        <w:rPr>
-          <w:i/>
-          <w:lang w:val="en-GB"/>
-        </w:rPr>
-        <w:t>Vgsc</w:t>
-      </w:r>
-      <w:r>
-        <w:rPr>
-          <w:lang w:val="en-GB"/>
-        </w:rPr>
-        <w:t xml:space="preserve"> gene that were carried out as part of phase 1 of the </w:t>
-      </w:r>
-      <w:r>
-        <w:rPr>
-          <w:i/>
-          <w:lang w:val="en-GB"/>
-        </w:rPr>
-        <w:t>Anopheles gambiae</w:t>
-      </w:r>
-      <w:r>
-        <w:rPr>
-          <w:lang w:val="en-GB"/>
-        </w:rPr>
-        <w:t xml:space="preserve"> 1000 Genomes Project. </w:t>
-      </w:r>
-      <w:r>
-        <w:rPr>
-          <w:lang w:val="en-GB"/>
-        </w:rPr>
-        <w:t xml:space="preserve">We draw on genotype and haplotype data derived from whole genome Illumina sequencing of 765 individual mosquitoes from 8 African countries to survey molecular diversity and study the evolutionary and demographic history of insecticide resistance at the </w:t>
-      </w:r>
-      <w:r>
-        <w:rPr>
-          <w:i/>
-          <w:lang w:val="en-GB"/>
-        </w:rPr>
-        <w:t>Vgsc</w:t>
-      </w:r>
-      <w:r>
-        <w:rPr>
-          <w:lang w:val="en-GB"/>
-        </w:rPr>
-        <w:t xml:space="preserve"> locus. These results provide a new foundation for functional studies to unravel the molecular basis of resistance, and a resource for the development of improved molecular diagnostics for monitoring insecticide resistance. @@TODO something needed here to round off.</w:t>
-      </w:r>
-    </w:p>
-    <w:p>
-      <w:pPr>
-        <w:spacing w:line="360" w:lineRule="auto"/>
-        <w:rPr>
-          <w:lang w:val="en-GB"/>
-        </w:rPr>
-      </w:pPr>
-    </w:p>
-    <w:p>
-      <w:pPr>
-        <w:spacing w:line="360" w:lineRule="auto"/>
-        <w:rPr>
-          <w:lang w:val="en-GB"/>
-        </w:rPr>
-      </w:pPr>
-    </w:p>
-    <w:p>
-      <w:pPr>
-        <w:spacing w:line="360" w:lineRule="auto"/>
-        <w:rPr>
-          <w:lang w:val="en-GB"/>
-        </w:rPr>
-      </w:pPr>
-      <w:r>
-        <w:rPr>
-          <w:lang w:val="en-GB"/>
-        </w:rPr>
-        <w:t xml:space="preserve"> </w:t>
-      </w:r>
+        <w:t xml:space="preserve"> population (@@REF). We then classify both alleles of the multiallelic SNP affecting codon 402 as putative secondary resistance alleles enhancing the I1527T phenotype, because these alleles occur in strong linkage with I1527T. We classify the two remaining SNPs affecting codons 1125 and 1254 as unknown, because there is no evidence for selection or linkage with primary resistance alleles, but we cannot rule out a resistance phenotype without further sampling or functional work.</w:t>
+      </w:r>
+    </w:p>
+    <w:p>
+      <w:pPr>
+        <w:rPr>
+          <w:lang w:val="en-GB"/>
+        </w:rPr>
+      </w:pPr>
       <w:bookmarkStart w:id="0" w:name="_GoBack"/>
       <w:bookmarkEnd w:id="0"/>
+    </w:p>
+    <w:p>
+      <w:pPr>
+        <w:rPr>
+          <w:lang w:val="en-GB"/>
+        </w:rPr>
+      </w:pPr>
+      <w:r>
+        <w:rPr>
+          <w:lang w:val="en-GB"/>
+        </w:rPr>
+        <w:t>, including two multiallelic SNPs affecting codons 402 and 490, and a pair of adjacent SNPs both affecting codon 1874</w:t>
+      </w:r>
+    </w:p>
+    <w:p>
+      <w:pPr>
+        <w:rPr>
+          <w:lang w:val="en-GB"/>
+        </w:rPr>
+      </w:pPr>
+      <w:r>
+        <w:rPr>
+          <w:lang w:val="en-GB"/>
+        </w:rPr>
+        <w:t xml:space="preserve">The I1527T allele </w:t>
+      </w:r>
+      <w:r>
+        <w:rPr>
+          <w:lang w:val="en-GB"/>
+        </w:rPr>
+        <w:t xml:space="preserve">appears to be an alternative primary resistance allele. </w:t>
+      </w:r>
+      <w:r>
+        <w:rPr>
+          <w:lang w:val="en-GB"/>
+        </w:rPr>
+        <w:t xml:space="preserve">was present at 14% frequency in </w:t>
+      </w:r>
+      <w:r>
+        <w:rPr>
+          <w:i/>
+          <w:lang w:val="en-GB"/>
+        </w:rPr>
+        <w:t>An. coluzzii</w:t>
+      </w:r>
+      <w:r>
+        <w:rPr>
+          <w:lang w:val="en-GB"/>
+        </w:rPr>
+        <w:t xml:space="preserve"> from Burkina Faso. </w:t>
+      </w:r>
+    </w:p>
+    <w:p>
+      <w:pPr>
+        <w:rPr>
+          <w:lang w:val="en-GB"/>
+        </w:rPr>
+      </w:pPr>
+      <w:r>
+        <w:rPr>
+          <w:lang w:val="en-GB"/>
+        </w:rPr>
+        <w:t xml:space="preserve">To investigate </w:t>
+      </w:r>
+      <w:r>
+        <w:rPr>
+          <w:lang w:val="en-GB"/>
+        </w:rPr>
+        <w:t xml:space="preserve">the evolutionary </w:t>
+      </w:r>
+      <w:r>
+        <w:rPr>
+          <w:lang w:val="en-GB"/>
+        </w:rPr>
+        <w:t xml:space="preserve">relationships between non-synonymous polymorphisms, we used phased haplotypes to compute the linkage disequilibrium coefficient (D’) between all pairs of SNPs (Figure 1). We also used haplotypes including synonymous and intronic SNPs within the </w:t>
+      </w:r>
+      <w:r>
+        <w:rPr>
+          <w:i/>
+          <w:lang w:val="en-GB"/>
+        </w:rPr>
+        <w:t>Vgsc</w:t>
+      </w:r>
+      <w:r>
+        <w:rPr>
+          <w:lang w:val="en-GB"/>
+        </w:rPr>
+        <w:t xml:space="preserve"> gene to construct median-joining haplotype networks (Figure 2). </w:t>
+      </w:r>
+    </w:p>
+    <w:p>
+      <w:pPr>
+        <w:rPr>
+          <w:lang w:val="en-GB"/>
+        </w:rPr>
+      </w:pPr>
+    </w:p>
+    <w:p>
+      <w:pPr>
+        <w:rPr>
+          <w:lang w:val="en-GB"/>
+        </w:rPr>
+      </w:pPr>
+      <w:r>
+        <w:rPr>
+          <w:lang w:val="en-GB"/>
+        </w:rPr>
+        <w:t xml:space="preserve">These analyses reveal a clear pattern for how these SNPs are organised. </w:t>
+      </w:r>
+    </w:p>
+    <w:p>
+      <w:pPr>
+        <w:rPr>
+          <w:lang w:val="en-GB"/>
+        </w:rPr>
+      </w:pPr>
+    </w:p>
+    <w:p>
+      <w:pPr>
+        <w:rPr>
+          <w:lang w:val="en-GB"/>
+        </w:rPr>
+      </w:pPr>
+      <w:r>
+        <w:rPr>
+          <w:lang w:val="en-GB"/>
+        </w:rPr>
+        <w:t xml:space="preserve">To investigate the role of the remaining 16 non-synonymous SNPs </w:t>
+      </w:r>
+    </w:p>
+    <w:p>
+      <w:pPr>
+        <w:rPr>
+          <w:lang w:val="en-GB"/>
+        </w:rPr>
+      </w:pPr>
+      <w:r>
+        <w:rPr>
+          <w:lang w:val="en-GB"/>
+        </w:rPr>
+        <w:lastRenderedPageBreak/>
+        <w:t>@@TODO</w:t>
+      </w:r>
+    </w:p>
+    <w:p>
+      <w:pPr>
+        <w:pStyle w:val="Heading1"/>
+        <w:rPr>
+          <w:lang w:val="en-GB"/>
+        </w:rPr>
+      </w:pPr>
+      <w:r>
+        <w:rPr>
+          <w:lang w:val="en-GB"/>
+        </w:rPr>
+        <w:t>Discussion</w:t>
+      </w:r>
+    </w:p>
+    <w:p>
+      <w:pPr>
+        <w:rPr>
+          <w:lang w:val="en-GB"/>
+        </w:rPr>
+      </w:pPr>
+      <w:r>
+        <w:rPr>
+          <w:lang w:val="en-GB"/>
+        </w:rPr>
+        <w:t>@@TODO</w:t>
+      </w:r>
+    </w:p>
+    <w:p>
+      <w:pPr>
+        <w:pStyle w:val="Heading1"/>
+        <w:rPr>
+          <w:lang w:val="en-GB"/>
+        </w:rPr>
+      </w:pPr>
+      <w:r>
+        <w:rPr>
+          <w:lang w:val="en-GB"/>
+        </w:rPr>
+        <w:t>Methods</w:t>
+      </w:r>
+    </w:p>
+    <w:p>
+      <w:pPr>
+        <w:rPr>
+          <w:lang w:val="en-GB"/>
+        </w:rPr>
+      </w:pPr>
+      <w:r>
+        <w:rPr>
+          <w:lang w:val="en-GB"/>
+        </w:rPr>
+        <w:t>@@TODO</w:t>
+      </w:r>
+    </w:p>
+    <w:p>
+      <w:pPr>
+        <w:rPr>
+          <w:lang w:val="en-GB"/>
+        </w:rPr>
+      </w:pPr>
+    </w:p>
+    <w:p>
+      <w:pPr>
+        <w:rPr>
+          <w:lang w:val="en-GB"/>
+        </w:rPr>
+      </w:pPr>
+    </w:p>
+    <w:p>
+      <w:pPr>
+        <w:rPr>
+          <w:lang w:val="en-GB"/>
+        </w:rPr>
+      </w:pPr>
+    </w:p>
+    <w:p>
+      <w:pPr>
+        <w:rPr>
+          <w:lang w:val="en-GB"/>
+        </w:rPr>
+      </w:pPr>
+      <w:r>
+        <w:rPr>
+          <w:lang w:val="en-GB"/>
+        </w:rPr>
+        <w:t xml:space="preserve"> </w:t>
+      </w:r>
     </w:p>
     <w:sectPr>
       <w:footnotePr>
@@ -1682,6 +2247,28 @@
       <w:szCs w:val="32"/>
     </w:rPr>
   </w:style>
+  <w:style w:type="paragraph" w:styleId="Heading2">
+    <w:name w:val="heading 2"/>
+    <w:basedOn w:val="Normal"/>
+    <w:next w:val="Normal"/>
+    <w:link w:val="Heading2Char"/>
+    <w:uiPriority w:val="9"/>
+    <w:unhideWhenUsed/>
+    <w:qFormat/>
+    <w:rsid w:val="00961EF9"/>
+    <w:pPr>
+      <w:keepNext/>
+      <w:keepLines/>
+      <w:spacing w:before="40" w:after="0"/>
+      <w:outlineLvl w:val="1"/>
+    </w:pPr>
+    <w:rPr>
+      <w:rFonts w:asciiTheme="majorHAnsi" w:eastAsiaTheme="majorEastAsia" w:hAnsiTheme="majorHAnsi" w:cstheme="majorBidi"/>
+      <w:color w:val="365F91" w:themeColor="accent1" w:themeShade="BF"/>
+      <w:sz w:val="26"/>
+      <w:szCs w:val="26"/>
+    </w:rPr>
+  </w:style>
   <w:style w:type="character" w:default="1" w:styleId="DefaultParagraphFont">
     <w:name w:val="Default Paragraph Font"/>
     <w:uiPriority w:val="1"/>
@@ -1825,6 +2412,19 @@
     <w:rsid w:val="00EC68DE"/>
     <w:rPr>
       <w:vertAlign w:val="superscript"/>
+    </w:rPr>
+  </w:style>
+  <w:style w:type="character" w:customStyle="1" w:styleId="Heading2Char">
+    <w:name w:val="Heading 2 Char"/>
+    <w:basedOn w:val="DefaultParagraphFont"/>
+    <w:link w:val="Heading2"/>
+    <w:uiPriority w:val="9"/>
+    <w:rsid w:val="00961EF9"/>
+    <w:rPr>
+      <w:rFonts w:asciiTheme="majorHAnsi" w:eastAsiaTheme="majorEastAsia" w:hAnsiTheme="majorHAnsi" w:cstheme="majorBidi"/>
+      <w:color w:val="365F91" w:themeColor="accent1" w:themeShade="BF"/>
+      <w:sz w:val="26"/>
+      <w:szCs w:val="26"/>
     </w:rPr>
   </w:style>
 </w:styles>
@@ -2118,7 +2718,7 @@
 </file>
 
 <file path=customXml/itemProps1.xml><?xml version="1.0" encoding="utf-8"?>
-<ds:datastoreItem xmlns:ds="http://schemas.openxmlformats.org/officeDocument/2006/customXml" ds:itemID="{79C390B6-ABB6-42CF-9DDE-0ABD5298707A}">
+<ds:datastoreItem xmlns:ds="http://schemas.openxmlformats.org/officeDocument/2006/customXml" ds:itemID="{0405D202-869A-4CBF-BB1A-B055CD150337}">
   <ds:schemaRefs>
     <ds:schemaRef ds:uri="http://schemas.openxmlformats.org/officeDocument/2006/bibliography"/>
   </ds:schemaRefs>

</xml_diff>

<commit_message>
first pass on functional variation results
</commit_message>
<xml_diff>
--- a/drafts/alimanfoo-20170830/Vgsc-report-draft-20170830-ajm.docx
+++ b/drafts/alimanfoo-20170830/Vgsc-report-draft-20170830-ajm.docx
@@ -15,7 +15,19 @@
         <w:rPr>
           <w:lang w:val="en-GB"/>
         </w:rPr>
-        <w:t xml:space="preserve">The genetic architecture of target-site resistance to pyrethroid insecticides in the </w:t>
+        <w:t xml:space="preserve">The </w:t>
+      </w:r>
+      <w:r>
+        <w:rPr>
+          <w:lang w:val="en-GB"/>
+        </w:rPr>
+        <w:t>evolution</w:t>
+      </w:r>
+      <w:r>
+        <w:rPr>
+          <w:lang w:val="en-GB"/>
+        </w:rPr>
+        <w:t xml:space="preserve"> of target-site resistance to pyrethroid insecticides in the </w:t>
       </w:r>
       <w:r>
         <w:rPr>
@@ -114,7 +126,7 @@
         <w:rPr>
           <w:lang w:val="en-GB"/>
         </w:rPr>
-        <w:t xml:space="preserve"> these are the only compounds currently approved for use in insecticide treated bed-nets (ITNs) and are also widely used for indoor residual spraying (IRS). Pyrethroids target the voltage-gated sodium channel (VGSC), an essential component</w:t>
+        <w:t xml:space="preserve"> these are the only compounds approved for use in insecticide treated bed-nets (ITNs) and are also widely used for indoor residual spraying (IRS). Pyrethroids target the voltage-gated sodium channel (VGSC), an essential component</w:t>
       </w:r>
       <w:r>
         <w:rPr>
@@ -773,7 +785,37 @@
           <w:lang w:val="en-GB"/>
         </w:rPr>
         <w:lastRenderedPageBreak/>
-        <w:t>binding, however others a</w:t>
+        <w:t>binding.</w:t>
+      </w:r>
+      <w:r>
+        <w:rPr>
+          <w:lang w:val="en-GB"/>
+        </w:rPr>
+        <w:t xml:space="preserve"> </w:t>
+      </w:r>
+      <w:r>
+        <w:rPr>
+          <w:lang w:val="en-GB"/>
+        </w:rPr>
+        <w:t>O</w:t>
+      </w:r>
+      <w:r>
+        <w:rPr>
+          <w:lang w:val="en-GB"/>
+        </w:rPr>
+        <w:t>ther</w:t>
+      </w:r>
+      <w:r>
+        <w:rPr>
+          <w:lang w:val="en-GB"/>
+        </w:rPr>
+        <w:t xml:space="preserve"> variant</w:t>
+      </w:r>
+      <w:r>
+        <w:rPr>
+          <w:lang w:val="en-GB"/>
+        </w:rPr>
+        <w:t>s a</w:t>
       </w:r>
       <w:r>
         <w:rPr>
@@ -809,13 +851,63 @@
         <w:rPr>
           <w:lang w:val="en-GB"/>
         </w:rPr>
-        <w:t xml:space="preserve">. In the absence of any insecticide pressure, it has been shown that substitutions within the channel cause a reduction in fitness, and therefore substitutions within internal domains may </w:t>
-      </w:r>
-      <w:r>
-        <w:rPr>
-          <w:lang w:val="en-GB"/>
-        </w:rPr>
-        <w:t>provide compensatory</w:t>
+        <w:t>. However, functional studies have demonstrated that substitutions within internal linker domains can substantially enhance the level of resistance when present in combination with channel mutations</w:t>
+      </w:r>
+      <w:r>
+        <w:rPr>
+          <w:lang w:val="en-GB"/>
+        </w:rPr>
+        <w:t xml:space="preserve"> (@@REF</w:t>
+      </w:r>
+      <w:r>
+        <w:rPr>
+          <w:lang w:val="en-GB"/>
+        </w:rPr>
+        <w:t>s</w:t>
+      </w:r>
+      <w:r>
+        <w:rPr>
+          <w:lang w:val="en-GB"/>
+        </w:rPr>
+        <w:t xml:space="preserve">). </w:t>
+      </w:r>
+      <w:r>
+        <w:rPr>
+          <w:lang w:val="en-GB"/>
+        </w:rPr>
+        <w:t>M</w:t>
+      </w:r>
+      <w:r>
+        <w:rPr>
+          <w:lang w:val="en-GB"/>
+        </w:rPr>
+        <w:t xml:space="preserve">ost previous studies </w:t>
+      </w:r>
+      <w:r>
+        <w:rPr>
+          <w:lang w:val="en-GB"/>
+        </w:rPr>
+        <w:t xml:space="preserve">of </w:t>
+      </w:r>
+      <w:r>
+        <w:rPr>
+          <w:i/>
+          <w:lang w:val="en-GB"/>
+        </w:rPr>
+        <w:t>An. gambiae</w:t>
+      </w:r>
+      <w:r>
+        <w:rPr>
+          <w:lang w:val="en-GB"/>
+        </w:rPr>
+        <w:t xml:space="preserve"> and/or </w:t>
+      </w:r>
+      <w:r>
+        <w:rPr>
+          <w:i/>
+          <w:lang w:val="en-GB"/>
+        </w:rPr>
+        <w:t>An. coluzzii</w:t>
       </w:r>
       <w:r>
         <w:rPr>
@@ -827,7 +919,541 @@
         <w:rPr>
           <w:lang w:val="en-GB"/>
         </w:rPr>
-        <w:t>changes</w:t>
+        <w:t>have performed targeted sequencing of small regions within the gene, and there has been no comprehensive survey of variation across the entire gene in multiple populations.</w:t>
+      </w:r>
+    </w:p>
+    <w:p>
+      <w:pPr>
+        <w:rPr>
+          <w:lang w:val="en-GB"/>
+        </w:rPr>
+      </w:pPr>
+      <w:r>
+        <w:rPr>
+          <w:lang w:val="en-GB"/>
+        </w:rPr>
+        <w:t xml:space="preserve">Insecticide resistance monitoring in malaria vector populations now regularly incorporates some form of genetic assay to detect the allele present at </w:t>
+      </w:r>
+      <w:r>
+        <w:rPr>
+          <w:i/>
+          <w:lang w:val="en-GB"/>
+        </w:rPr>
+        <w:t>Vgsc</w:t>
+      </w:r>
+      <w:r>
+        <w:rPr>
+          <w:lang w:val="en-GB"/>
+        </w:rPr>
+        <w:t xml:space="preserve"> codon 995. </w:t>
+      </w:r>
+      <w:r>
+        <w:rPr>
+          <w:lang w:val="en-GB"/>
+        </w:rPr>
+        <w:t xml:space="preserve">Both alleles are present at high frequency in multiple geographical locations, and the L995F allele is also present in both </w:t>
+      </w:r>
+      <w:r>
+        <w:rPr>
+          <w:i/>
+          <w:lang w:val="en-GB"/>
+        </w:rPr>
+        <w:t>An. gambiae</w:t>
+      </w:r>
+      <w:r>
+        <w:rPr>
+          <w:lang w:val="en-GB"/>
+        </w:rPr>
+        <w:t xml:space="preserve"> and </w:t>
+      </w:r>
+      <w:r>
+        <w:rPr>
+          <w:i/>
+          <w:lang w:val="en-GB"/>
+        </w:rPr>
+        <w:t>An. coluzzii</w:t>
+      </w:r>
+      <w:r>
+        <w:rPr>
+          <w:lang w:val="en-GB"/>
+        </w:rPr>
+        <w:t xml:space="preserve">. Although the extent of mosquito migration remains an open question, </w:t>
+      </w:r>
+      <w:r>
+        <w:rPr>
+          <w:lang w:val="en-GB"/>
+        </w:rPr>
+        <w:t>mosquitoes</w:t>
+      </w:r>
+      <w:r>
+        <w:rPr>
+          <w:lang w:val="en-GB"/>
+        </w:rPr>
+        <w:t xml:space="preserve"> do travel between different locations and have the potential to spread resistance alleles from one population to another</w:t>
+      </w:r>
+      <w:r>
+        <w:rPr>
+          <w:lang w:val="en-GB"/>
+        </w:rPr>
+        <w:t xml:space="preserve"> (adaptive gene flow)</w:t>
+      </w:r>
+      <w:r>
+        <w:rPr>
+          <w:lang w:val="en-GB"/>
+        </w:rPr>
+        <w:t xml:space="preserve">. </w:t>
+      </w:r>
+      <w:r>
+        <w:rPr>
+          <w:lang w:val="en-GB"/>
+        </w:rPr>
+        <w:t xml:space="preserve">Hybridization between mosquito species also occurs and has the potential to transfer resistance alleles between species (adaptive introgression). Studies in West Africa have shown that the L995F allele has been introduced from </w:t>
+      </w:r>
+      <w:r>
+        <w:rPr>
+          <w:i/>
+          <w:lang w:val="en-GB"/>
+        </w:rPr>
+        <w:t>An. gambiae</w:t>
+      </w:r>
+      <w:r>
+        <w:rPr>
+          <w:lang w:val="en-GB"/>
+        </w:rPr>
+        <w:t xml:space="preserve"> into </w:t>
+      </w:r>
+      <w:r>
+        <w:rPr>
+          <w:i/>
+          <w:lang w:val="en-GB"/>
+        </w:rPr>
+        <w:t>An. coluzzii</w:t>
+      </w:r>
+      <w:r>
+        <w:rPr>
+          <w:lang w:val="en-GB"/>
+        </w:rPr>
+        <w:t xml:space="preserve"> populations (@@REFs). </w:t>
+      </w:r>
+      <w:r>
+        <w:rPr>
+          <w:lang w:val="en-GB"/>
+        </w:rPr>
+        <w:t>A resistance allele</w:t>
+      </w:r>
+      <w:r>
+        <w:rPr>
+          <w:lang w:val="en-GB"/>
+        </w:rPr>
+        <w:t xml:space="preserve"> may also arise independently in multiple populations, either because </w:t>
+      </w:r>
+      <w:r>
+        <w:rPr>
+          <w:lang w:val="en-GB"/>
+        </w:rPr>
+        <w:t>of multiple mutational events occurring after insecticides are introduced (selection on new mutations), or because resistance alleles were already present at low frequency in mosquito populations prior to the introduction of insecticides (selection on standing variation). Previous studies have found evidence that the L995F allele occurs on multiple genetic backgrounds, suggesting multiple origins of resistance (@@REF). However, these studies have used information from only a small region of the gene, and have limited resoluti</w:t>
+      </w:r>
+      <w:r>
+        <w:rPr>
+          <w:lang w:val="en-GB"/>
+        </w:rPr>
+        <w:t xml:space="preserve">on to make inferences about </w:t>
+      </w:r>
+      <w:r>
+        <w:rPr>
+          <w:lang w:val="en-GB"/>
+        </w:rPr>
+        <w:t>geographical origin</w:t>
+      </w:r>
+      <w:r>
+        <w:rPr>
+          <w:lang w:val="en-GB"/>
+        </w:rPr>
+        <w:t>s</w:t>
+      </w:r>
+      <w:r>
+        <w:rPr>
+          <w:lang w:val="en-GB"/>
+        </w:rPr>
+        <w:t xml:space="preserve"> or history of spread of resistance alleles. </w:t>
+      </w:r>
+      <w:r>
+        <w:rPr>
+          <w:lang w:val="en-GB"/>
+        </w:rPr>
+        <w:t>Better information about the origins and spread of resistance could improve resistance monitoring and inform strategies for insecticide resistance management.</w:t>
+      </w:r>
+    </w:p>
+    <w:p>
+      <w:pPr>
+        <w:rPr>
+          <w:lang w:val="en-GB"/>
+        </w:rPr>
+      </w:pPr>
+      <w:r>
+        <w:rPr>
+          <w:lang w:val="en-GB"/>
+        </w:rPr>
+        <w:t xml:space="preserve">Here we elaborate on analyses of genetic variation within the </w:t>
+      </w:r>
+      <w:r>
+        <w:rPr>
+          <w:i/>
+          <w:lang w:val="en-GB"/>
+        </w:rPr>
+        <w:t>Vgsc</w:t>
+      </w:r>
+      <w:r>
+        <w:rPr>
+          <w:lang w:val="en-GB"/>
+        </w:rPr>
+        <w:t xml:space="preserve"> gene that were carried out as part of phase 1 of the </w:t>
+      </w:r>
+      <w:r>
+        <w:rPr>
+          <w:i/>
+          <w:lang w:val="en-GB"/>
+        </w:rPr>
+        <w:t>Anopheles gambiae</w:t>
+      </w:r>
+      <w:r>
+        <w:rPr>
+          <w:lang w:val="en-GB"/>
+        </w:rPr>
+        <w:t xml:space="preserve"> 1000 Genomes Project</w:t>
+      </w:r>
+      <w:r>
+        <w:rPr>
+          <w:lang w:val="en-GB"/>
+        </w:rPr>
+        <w:t xml:space="preserve"> (@@REF)</w:t>
+      </w:r>
+      <w:r>
+        <w:rPr>
+          <w:lang w:val="en-GB"/>
+        </w:rPr>
+        <w:t xml:space="preserve">. </w:t>
+      </w:r>
+      <w:r>
+        <w:rPr>
+          <w:lang w:val="en-GB"/>
+        </w:rPr>
+        <w:t xml:space="preserve">We draw on genotype and haplotype data derived from whole genome Illumina sequencing of 765 individual mosquitoes from 8 African countries to survey molecular diversity and study the evolutionary and demographic history of insecticide resistance at the </w:t>
+      </w:r>
+      <w:r>
+        <w:rPr>
+          <w:i/>
+          <w:lang w:val="en-GB"/>
+        </w:rPr>
+        <w:t>Vgsc</w:t>
+      </w:r>
+      <w:r>
+        <w:rPr>
+          <w:lang w:val="en-GB"/>
+        </w:rPr>
+        <w:t xml:space="preserve"> locus. These results provide a new foundation for functional studies to unravel the molecular basis of resistance, and a resource for the development of improved molecular diagnostics for monitoring insecticide resistance. @@TODO something needed here to round off.</w:t>
+      </w:r>
+    </w:p>
+    <w:p>
+      <w:pPr>
+        <w:pStyle w:val="Heading1"/>
+        <w:rPr>
+          <w:lang w:val="en-GB"/>
+        </w:rPr>
+      </w:pPr>
+      <w:r>
+        <w:rPr>
+          <w:lang w:val="en-GB"/>
+        </w:rPr>
+        <w:t>Results</w:t>
+      </w:r>
+    </w:p>
+    <w:p>
+      <w:pPr>
+        <w:pStyle w:val="Heading2"/>
+        <w:rPr>
+          <w:lang w:val="en-GB"/>
+        </w:rPr>
+      </w:pPr>
+      <w:r>
+        <w:rPr>
+          <w:lang w:val="en-GB"/>
+        </w:rPr>
+        <w:t>Functional</w:t>
+      </w:r>
+      <w:r>
+        <w:rPr>
+          <w:lang w:val="en-GB"/>
+        </w:rPr>
+        <w:t xml:space="preserve"> variation</w:t>
+      </w:r>
+    </w:p>
+    <w:p>
+      <w:pPr>
+        <w:rPr>
+          <w:lang w:val="en-GB"/>
+        </w:rPr>
+      </w:pPr>
+      <w:r>
+        <w:rPr>
+          <w:lang w:val="en-GB"/>
+        </w:rPr>
+        <w:t xml:space="preserve">To identify single nucleotide polymorphisms (SNPs) with a potentially functional role in pyrethroid resistance, we extracted SNPs from the </w:t>
+      </w:r>
+      <w:r>
+        <w:rPr>
+          <w:lang w:val="en-GB"/>
+        </w:rPr>
+        <w:t xml:space="preserve">Ag1000G phase 1 data resource </w:t>
+      </w:r>
+      <w:r>
+        <w:rPr>
+          <w:lang w:val="en-GB"/>
+        </w:rPr>
+        <w:t xml:space="preserve">that </w:t>
+      </w:r>
+      <w:r>
+        <w:rPr>
+          <w:lang w:val="en-GB"/>
+        </w:rPr>
+        <w:t>alter the amino acid sequence of the VGSC protein</w:t>
+      </w:r>
+      <w:r>
+        <w:rPr>
+          <w:lang w:val="en-GB"/>
+        </w:rPr>
+        <w:t xml:space="preserve">, and computed their allele frequencies among 9 populations defined by species and country of origin. SNPs that </w:t>
+      </w:r>
+      <w:r>
+        <w:rPr>
+          <w:lang w:val="en-GB"/>
+        </w:rPr>
+        <w:t xml:space="preserve">confer </w:t>
+      </w:r>
+      <w:r>
+        <w:rPr>
+          <w:lang w:val="en-GB"/>
+        </w:rPr>
+        <w:t xml:space="preserve">resistance are expected to increase in frequency under selective pressure, and we refined the list of functional SNPs to retain </w:t>
+      </w:r>
+      <w:r>
+        <w:rPr>
+          <w:lang w:val="en-GB"/>
+        </w:rPr>
+        <w:t xml:space="preserve">only </w:t>
+      </w:r>
+      <w:r>
+        <w:rPr>
+          <w:lang w:val="en-GB"/>
+        </w:rPr>
+        <w:t xml:space="preserve">those at an appreciable frequency (&gt;5%) in one or more populations (Table 1). </w:t>
+      </w:r>
+      <w:r>
+        <w:rPr>
+          <w:lang w:val="en-GB"/>
+        </w:rPr>
+        <w:t xml:space="preserve">The resulting list comprises 20 SNPs, including the known L995F, L995S and N1570Y </w:t>
+      </w:r>
+      <w:r>
+        <w:rPr>
+          <w:lang w:val="en-GB"/>
+        </w:rPr>
+        <w:t>variants</w:t>
+      </w:r>
+      <w:r>
+        <w:rPr>
+          <w:lang w:val="en-GB"/>
+        </w:rPr>
+        <w:t xml:space="preserve">, and a further 17 SNPs not previously described in these </w:t>
+      </w:r>
+      <w:r>
+        <w:rPr>
+          <w:lang w:val="en-GB"/>
+        </w:rPr>
+        <w:lastRenderedPageBreak/>
+        <w:t xml:space="preserve">species. </w:t>
+      </w:r>
+      <w:r>
+        <w:rPr>
+          <w:lang w:val="en-GB"/>
+        </w:rPr>
+        <w:t xml:space="preserve">We reported 15 of these novel SNPs in </w:t>
+      </w:r>
+      <w:r>
+        <w:rPr>
+          <w:lang w:val="en-GB"/>
+        </w:rPr>
+        <w:t xml:space="preserve">our initial analysis of the Ag1000G phase 1 data </w:t>
+      </w:r>
+      <w:r>
+        <w:rPr>
+          <w:lang w:val="en-GB"/>
+        </w:rPr>
+        <w:t>(</w:t>
+      </w:r>
+      <w:r>
+        <w:rPr>
+          <w:lang w:val="en-GB"/>
+        </w:rPr>
+        <w:t>@@REF</w:t>
+      </w:r>
+      <w:r>
+        <w:rPr>
+          <w:lang w:val="en-GB"/>
+        </w:rPr>
+        <w:t xml:space="preserve"> Ag1000G)</w:t>
+      </w:r>
+      <w:r>
+        <w:rPr>
+          <w:lang w:val="en-GB"/>
+        </w:rPr>
+        <w:t>, and we extend the analys</w:t>
+      </w:r>
+      <w:r>
+        <w:rPr>
+          <w:lang w:val="en-GB"/>
+        </w:rPr>
+        <w:t>i</w:t>
+      </w:r>
+      <w:r>
+        <w:rPr>
+          <w:lang w:val="en-GB"/>
+        </w:rPr>
+        <w:t>s here to incorporate two tri-allelic SNPs affecting codons 402 and 410.</w:t>
+      </w:r>
+    </w:p>
+    <w:p>
+      <w:pPr>
+        <w:rPr>
+          <w:lang w:val="en-GB"/>
+        </w:rPr>
+      </w:pPr>
+      <w:r>
+        <w:rPr>
+          <w:lang w:val="en-GB"/>
+        </w:rPr>
+        <w:t>T</w:t>
+      </w:r>
+      <w:r>
+        <w:rPr>
+          <w:lang w:val="en-GB"/>
+        </w:rPr>
+        <w:t xml:space="preserve">he </w:t>
+      </w:r>
+      <w:r>
+        <w:rPr>
+          <w:lang w:val="en-GB"/>
+        </w:rPr>
+        <w:t>two alleles in codon 995 are clearly the main driv</w:t>
+      </w:r>
+      <w:r>
+        <w:rPr>
+          <w:lang w:val="en-GB"/>
+        </w:rPr>
+        <w:t>ers of resistance at this locus, with t</w:t>
+      </w:r>
+      <w:r>
+        <w:rPr>
+          <w:lang w:val="en-GB"/>
+        </w:rPr>
+        <w:t xml:space="preserve">he </w:t>
+      </w:r>
+      <w:r>
+        <w:rPr>
+          <w:lang w:val="en-GB"/>
+        </w:rPr>
+        <w:t xml:space="preserve">L995F </w:t>
+      </w:r>
+      <w:r>
+        <w:rPr>
+          <w:lang w:val="en-GB"/>
+        </w:rPr>
+        <w:t xml:space="preserve">allele </w:t>
+      </w:r>
+      <w:r>
+        <w:rPr>
+          <w:lang w:val="en-GB"/>
+        </w:rPr>
+        <w:t>at high frequency in populations of both species from West</w:t>
+      </w:r>
+      <w:r>
+        <w:rPr>
+          <w:lang w:val="en-GB"/>
+        </w:rPr>
+        <w:t>,</w:t>
+      </w:r>
+      <w:r>
+        <w:rPr>
+          <w:lang w:val="en-GB"/>
+        </w:rPr>
+        <w:t xml:space="preserve"> Central </w:t>
+      </w:r>
+      <w:r>
+        <w:rPr>
+          <w:lang w:val="en-GB"/>
+        </w:rPr>
+        <w:t xml:space="preserve">and Southern </w:t>
+      </w:r>
+      <w:r>
+        <w:rPr>
+          <w:lang w:val="en-GB"/>
+        </w:rPr>
+        <w:t xml:space="preserve">Africa, and the L995S </w:t>
+      </w:r>
+      <w:r>
+        <w:rPr>
+          <w:lang w:val="en-GB"/>
+        </w:rPr>
+        <w:t xml:space="preserve">allele </w:t>
+      </w:r>
+      <w:r>
+        <w:rPr>
+          <w:lang w:val="en-GB"/>
+        </w:rPr>
+        <w:t xml:space="preserve">at high frequency among </w:t>
+      </w:r>
+      <w:r>
+        <w:rPr>
+          <w:i/>
+          <w:lang w:val="en-GB"/>
+        </w:rPr>
+        <w:t>An. gambiae</w:t>
+      </w:r>
+      <w:r>
+        <w:rPr>
+          <w:lang w:val="en-GB"/>
+        </w:rPr>
+        <w:t xml:space="preserve"> populations from Central and East Africa</w:t>
+      </w:r>
+      <w:r>
+        <w:rPr>
+          <w:lang w:val="en-GB"/>
+        </w:rPr>
+        <w:t xml:space="preserve"> (Table 1; @@REF Ag1000G)</w:t>
+      </w:r>
+      <w:r>
+        <w:rPr>
+          <w:lang w:val="en-GB"/>
+        </w:rPr>
+        <w:t xml:space="preserve">. Both </w:t>
+      </w:r>
+      <w:r>
+        <w:rPr>
+          <w:lang w:val="en-GB"/>
+        </w:rPr>
+        <w:t xml:space="preserve">alleles </w:t>
+      </w:r>
+      <w:r>
+        <w:rPr>
+          <w:lang w:val="en-GB"/>
+        </w:rPr>
+        <w:t>were present in populations sampled from Cameroon and Gabon, including some individuals with a hybrid L995S/F genotype. Within these populations</w:t>
+      </w:r>
+      <w:r>
+        <w:rPr>
+          <w:lang w:val="en-GB"/>
+        </w:rPr>
+        <w:t>,</w:t>
       </w:r>
       <w:r>
         <w:rPr>
@@ -839,45 +1465,317 @@
         <w:rPr>
           <w:lang w:val="en-GB"/>
         </w:rPr>
-        <w:t xml:space="preserve">to the gating dynamics of the channel (@@REF). </w:t>
-      </w:r>
-      <w:r>
-        <w:rPr>
-          <w:lang w:val="en-GB"/>
-        </w:rPr>
-        <w:t>M</w:t>
-      </w:r>
-      <w:r>
-        <w:rPr>
-          <w:lang w:val="en-GB"/>
-        </w:rPr>
-        <w:t xml:space="preserve">ost previous studies </w:t>
-      </w:r>
-      <w:r>
-        <w:rPr>
-          <w:lang w:val="en-GB"/>
-        </w:rPr>
-        <w:t xml:space="preserve">of </w:t>
+        <w:t xml:space="preserve">the </w:t>
+      </w:r>
+      <w:r>
+        <w:rPr>
+          <w:lang w:val="en-GB"/>
+        </w:rPr>
+        <w:t>L</w:t>
+      </w:r>
+      <w:r>
+        <w:rPr>
+          <w:lang w:val="en-GB"/>
+        </w:rPr>
+        <w:t>995</w:t>
+      </w:r>
+      <w:r>
+        <w:rPr>
+          <w:lang w:val="en-GB"/>
+        </w:rPr>
+        <w:t>S and L995F</w:t>
+      </w:r>
+      <w:r>
+        <w:rPr>
+          <w:lang w:val="en-GB"/>
+        </w:rPr>
+        <w:t xml:space="preserve"> </w:t>
+      </w:r>
+      <w:r>
+        <w:rPr>
+          <w:lang w:val="en-GB"/>
+        </w:rPr>
+        <w:t xml:space="preserve">alleles </w:t>
+      </w:r>
+      <w:r>
+        <w:rPr>
+          <w:lang w:val="en-GB"/>
+        </w:rPr>
+        <w:t>were (@@TODO were not?) in H</w:t>
+      </w:r>
+      <w:r>
+        <w:rPr>
+          <w:lang w:val="en-GB"/>
+        </w:rPr>
+        <w:t>ardy-Weinberg equilibrium (P=</w:t>
+      </w:r>
+      <w:r>
+        <w:rPr>
+          <w:lang w:val="en-GB"/>
+        </w:rPr>
+        <w:t>@@), thus there does not appear to be any selection against hybrids.</w:t>
+      </w:r>
+    </w:p>
+    <w:p>
+      <w:pPr>
+        <w:rPr>
+          <w:lang w:val="en-GB"/>
+        </w:rPr>
+      </w:pPr>
+      <w:r>
+        <w:rPr>
+          <w:lang w:val="en-GB"/>
+        </w:rPr>
+        <w:t xml:space="preserve">The I1527T allele is present in </w:t>
       </w:r>
       <w:r>
         <w:rPr>
           <w:i/>
           <w:lang w:val="en-GB"/>
         </w:rPr>
+        <w:t>An. coluzzii</w:t>
+      </w:r>
+      <w:r>
+        <w:rPr>
+          <w:lang w:val="en-GB"/>
+        </w:rPr>
+        <w:t xml:space="preserve"> from Burkina Faso at 14% frequency, and there is evidence </w:t>
+      </w:r>
+      <w:r>
+        <w:rPr>
+          <w:lang w:val="en-GB"/>
+        </w:rPr>
+        <w:t xml:space="preserve">that haplotypes carrying </w:t>
+      </w:r>
+      <w:r>
+        <w:rPr>
+          <w:lang w:val="en-GB"/>
+        </w:rPr>
+        <w:t xml:space="preserve">this allele </w:t>
+      </w:r>
+      <w:r>
+        <w:rPr>
+          <w:lang w:val="en-GB"/>
+        </w:rPr>
+        <w:t xml:space="preserve">have </w:t>
+      </w:r>
+      <w:r>
+        <w:rPr>
+          <w:lang w:val="en-GB"/>
+        </w:rPr>
+        <w:t xml:space="preserve">been positively selected (@@REF Ag1000G). Codon 1527 occurs </w:t>
+      </w:r>
+      <w:r>
+        <w:rPr>
+          <w:lang w:val="en-GB"/>
+        </w:rPr>
+        <w:t xml:space="preserve">within </w:t>
+      </w:r>
+      <w:r>
+        <w:rPr>
+          <w:lang w:val="en-GB"/>
+        </w:rPr>
+        <w:t>a trans-membrane domain</w:t>
+      </w:r>
+      <w:r>
+        <w:rPr>
+          <w:lang w:val="en-GB"/>
+        </w:rPr>
+        <w:t xml:space="preserve">, </w:t>
+      </w:r>
+      <w:r>
+        <w:rPr>
+          <w:lang w:val="en-GB"/>
+        </w:rPr>
+        <w:t>immediately adjacent to a second predicted binding pocket for pyrethroid molecul</w:t>
+      </w:r>
+      <w:r>
+        <w:rPr>
+          <w:lang w:val="en-GB"/>
+        </w:rPr>
+        <w:t>es, thus it is plausible that I527T</w:t>
+      </w:r>
+      <w:r>
+        <w:rPr>
+          <w:lang w:val="en-GB"/>
+        </w:rPr>
+        <w:t xml:space="preserve"> could alter insecticide binding (@@REF). We also found that the two variant alleles </w:t>
+      </w:r>
+      <w:r>
+        <w:rPr>
+          <w:lang w:val="en-GB"/>
+        </w:rPr>
+        <w:t>affecting codon 402, both of which induce a V402L substitution, were in strong linkage with I1527T (D’&gt;@@N), and almost all haplotypes carrying I1527T also carried a V402L substitution. The most parsimonious explanation for this pattern of linkage is that the I527T mutation occurred first, and mutations in codon 402 subsequently arose on this genetic background.</w:t>
+      </w:r>
+      <w:r>
+        <w:rPr>
+          <w:lang w:val="en-GB"/>
+        </w:rPr>
+        <w:t xml:space="preserve"> Codon 402 also occurs within the channel, and </w:t>
+      </w:r>
+      <w:r>
+        <w:rPr>
+          <w:lang w:val="en-GB"/>
+        </w:rPr>
+        <w:t xml:space="preserve">the V402L substitution </w:t>
+      </w:r>
+      <w:r>
+        <w:rPr>
+          <w:lang w:val="en-GB"/>
+        </w:rPr>
+        <w:t xml:space="preserve">by itself </w:t>
+      </w:r>
+      <w:r>
+        <w:rPr>
+          <w:lang w:val="en-GB"/>
+        </w:rPr>
+        <w:t xml:space="preserve">has been shown experimentally to increase pyrethroid resistance in @@species and in Xenopus oocytes (@@REFs). </w:t>
+      </w:r>
+      <w:r>
+        <w:rPr>
+          <w:lang w:val="en-GB"/>
+        </w:rPr>
+        <w:t xml:space="preserve">However, because the V402L alleles appear secondary to I527T in our cohort, we classify I1527T as a putative resistance driver and V402L as a putative enhancer. </w:t>
+      </w:r>
+      <w:r>
+        <w:rPr>
+          <w:lang w:val="en-GB"/>
+        </w:rPr>
+        <w:t xml:space="preserve">We hypothesize that the I527T/V402L combination represents a </w:t>
+      </w:r>
+      <w:r>
+        <w:rPr>
+          <w:lang w:val="en-GB"/>
+        </w:rPr>
+        <w:t xml:space="preserve">pyrethroid resistance </w:t>
+      </w:r>
+      <w:r>
+        <w:rPr>
+          <w:lang w:val="en-GB"/>
+        </w:rPr>
+        <w:t xml:space="preserve">allele that arose natively within West African </w:t>
+      </w:r>
+      <w:r>
+        <w:rPr>
+          <w:i/>
+          <w:lang w:val="en-GB"/>
+        </w:rPr>
+        <w:t>An. coluzzii</w:t>
+      </w:r>
+      <w:r>
+        <w:rPr>
+          <w:lang w:val="en-GB"/>
+        </w:rPr>
+        <w:t xml:space="preserve"> populations; however, the L995F allele is at higher frequency (85%) in our Burkina Faso </w:t>
+      </w:r>
+      <w:r>
+        <w:rPr>
+          <w:i/>
+          <w:lang w:val="en-GB"/>
+        </w:rPr>
+        <w:t>An. coluzzii</w:t>
+      </w:r>
+      <w:r>
+        <w:rPr>
+          <w:lang w:val="en-GB"/>
+        </w:rPr>
+        <w:t xml:space="preserve"> population and is known to be increasing in frequency (@@REFs), therefore L995F may provide a strong</w:t>
+      </w:r>
+      <w:r>
+        <w:rPr>
+          <w:lang w:val="en-GB"/>
+        </w:rPr>
+        <w:t>er</w:t>
+      </w:r>
+      <w:r>
+        <w:rPr>
+          <w:lang w:val="en-GB"/>
+        </w:rPr>
+        <w:t xml:space="preserve"> resistance phenotype and </w:t>
+      </w:r>
+      <w:r>
+        <w:rPr>
+          <w:lang w:val="en-GB"/>
+        </w:rPr>
+        <w:t xml:space="preserve">is </w:t>
+      </w:r>
+      <w:r>
+        <w:rPr>
+          <w:lang w:val="en-GB"/>
+        </w:rPr>
+        <w:t>replacing I527T/V402L in these populations.</w:t>
+      </w:r>
+    </w:p>
+    <w:p>
+      <w:pPr>
+        <w:rPr>
+          <w:lang w:val="en-GB"/>
+        </w:rPr>
+      </w:pPr>
+      <w:r>
+        <w:rPr>
+          <w:lang w:val="en-GB"/>
+        </w:rPr>
+        <w:t xml:space="preserve">Of the 16 other SNPs, </w:t>
+      </w:r>
+      <w:r>
+        <w:rPr>
+          <w:lang w:val="en-GB"/>
+        </w:rPr>
+        <w:t xml:space="preserve">13 occur almost exclusively in combination with L995F (Figure 1; @@REF Ag1000G). These include the N1570Y substitution known to enhance pyrethroid resistance in </w:t>
+      </w:r>
+      <w:r>
+        <w:rPr>
+          <w:i/>
+          <w:lang w:val="en-GB"/>
+        </w:rPr>
         <w:t>An. gambiae</w:t>
       </w:r>
       <w:r>
         <w:rPr>
           <w:lang w:val="en-GB"/>
         </w:rPr>
-        <w:t xml:space="preserve"> and/or </w:t>
-      </w:r>
+        <w:t xml:space="preserve"> in combination with L995F (@@REF). These also include two substitutions in codon 1874 (P1874S, P1874L). P1874S has previously been found in a colony of the crop pest </w:t>
+      </w:r>
+      <w:proofErr w:type="spellStart"/>
       <w:r>
         <w:rPr>
           <w:i/>
           <w:lang w:val="en-GB"/>
         </w:rPr>
-        <w:t>An. coluzzii</w:t>
+        <w:t>Plutoblah</w:t>
+      </w:r>
+      <w:proofErr w:type="spellEnd"/>
+      <w:r>
+        <w:rPr>
+          <w:i/>
+          <w:lang w:val="en-GB"/>
+        </w:rPr>
+        <w:t xml:space="preserve"> blah</w:t>
+      </w:r>
+      <w:r>
+        <w:rPr>
+          <w:lang w:val="en-GB"/>
+        </w:rPr>
+        <w:t xml:space="preserve"> with a pyrethroid resistance phenotype (@@REF), but has not been shown to confer pyrethroid resistance</w:t>
+      </w:r>
+      <w:r>
+        <w:rPr>
+          <w:lang w:val="en-GB"/>
+        </w:rPr>
+        <w:t xml:space="preserve"> experimentally</w:t>
+      </w:r>
+      <w:r>
+        <w:rPr>
+          <w:lang w:val="en-GB"/>
+        </w:rPr>
+        <w:t>.</w:t>
+      </w:r>
+      <w:r>
+        <w:rPr>
+          <w:lang w:val="en-GB"/>
+        </w:rPr>
+        <w:t xml:space="preserve"> 10 of these variants, including N1570Y and P1874S/L, occur within internal linker domains</w:t>
       </w:r>
       <w:r>
         <w:rPr>
@@ -889,408 +1787,33 @@
         <w:rPr>
           <w:lang w:val="en-GB"/>
         </w:rPr>
-        <w:t>have performed targeted sequencing of small regions within the gene, and there has been no comprehensive survey of variation across the entire gene in multiple populations.</w:t>
-      </w:r>
-    </w:p>
-    <w:p>
-      <w:pPr>
-        <w:rPr>
-          <w:lang w:val="en-GB"/>
-        </w:rPr>
-      </w:pPr>
-      <w:r>
-        <w:rPr>
-          <w:lang w:val="en-GB"/>
-        </w:rPr>
-        <w:t xml:space="preserve">Insecticide resistance monitoring in malaria vector populations now regularly incorporates some form of genetic assay to detect the allele present at </w:t>
-      </w:r>
-      <w:r>
-        <w:rPr>
-          <w:i/>
-          <w:lang w:val="en-GB"/>
-        </w:rPr>
-        <w:t>Vgsc</w:t>
-      </w:r>
-      <w:r>
-        <w:rPr>
-          <w:lang w:val="en-GB"/>
-        </w:rPr>
-        <w:t xml:space="preserve"> codon 995. </w:t>
-      </w:r>
-      <w:r>
-        <w:rPr>
-          <w:lang w:val="en-GB"/>
-        </w:rPr>
-        <w:t xml:space="preserve">Both alleles are present at high frequency in multiple geographical locations, and the L995F allele is also present in both </w:t>
-      </w:r>
-      <w:r>
-        <w:rPr>
-          <w:i/>
-          <w:lang w:val="en-GB"/>
-        </w:rPr>
-        <w:t>An. gambiae</w:t>
-      </w:r>
-      <w:r>
-        <w:rPr>
-          <w:lang w:val="en-GB"/>
-        </w:rPr>
-        <w:t xml:space="preserve"> and </w:t>
-      </w:r>
-      <w:r>
-        <w:rPr>
-          <w:i/>
-          <w:lang w:val="en-GB"/>
-        </w:rPr>
-        <w:t>An. coluzzii</w:t>
-      </w:r>
-      <w:r>
-        <w:rPr>
-          <w:lang w:val="en-GB"/>
-        </w:rPr>
-        <w:t xml:space="preserve">. Although the extent of mosquito migration remains an open question, </w:t>
-      </w:r>
-      <w:r>
-        <w:rPr>
-          <w:lang w:val="en-GB"/>
-        </w:rPr>
-        <w:t>mosquitoes</w:t>
-      </w:r>
-      <w:r>
-        <w:rPr>
-          <w:lang w:val="en-GB"/>
-        </w:rPr>
-        <w:t xml:space="preserve"> do travel between different locations and have the potential to spread resistance alleles from one population to another</w:t>
-      </w:r>
-      <w:r>
-        <w:rPr>
-          <w:lang w:val="en-GB"/>
-        </w:rPr>
-        <w:t xml:space="preserve"> (adaptive gene flow)</w:t>
-      </w:r>
-      <w:r>
-        <w:rPr>
-          <w:lang w:val="en-GB"/>
-        </w:rPr>
-        <w:t xml:space="preserve">. </w:t>
-      </w:r>
-      <w:r>
-        <w:rPr>
-          <w:lang w:val="en-GB"/>
-        </w:rPr>
-        <w:t xml:space="preserve">Hybridization between mosquito species also occurs and has the potential to transfer resistance alleles between species (adaptive introgression). Studies in West Africa have shown that the L995F allele has been introduced from </w:t>
-      </w:r>
-      <w:r>
-        <w:rPr>
-          <w:i/>
-          <w:lang w:val="en-GB"/>
-        </w:rPr>
-        <w:t>An. gambiae</w:t>
-      </w:r>
-      <w:r>
-        <w:rPr>
-          <w:lang w:val="en-GB"/>
-        </w:rPr>
-        <w:t xml:space="preserve"> into </w:t>
-      </w:r>
-      <w:r>
-        <w:rPr>
-          <w:i/>
-          <w:lang w:val="en-GB"/>
-        </w:rPr>
-        <w:t>An. coluzzii</w:t>
-      </w:r>
-      <w:r>
-        <w:rPr>
-          <w:lang w:val="en-GB"/>
-        </w:rPr>
-        <w:t xml:space="preserve"> populations (@@REFs). </w:t>
-      </w:r>
-      <w:r>
-        <w:rPr>
-          <w:lang w:val="en-GB"/>
-        </w:rPr>
-        <w:t>A resistance allele</w:t>
-      </w:r>
-      <w:r>
-        <w:rPr>
-          <w:lang w:val="en-GB"/>
-        </w:rPr>
-        <w:t xml:space="preserve"> may also arise independently in multiple populations, either because </w:t>
-      </w:r>
-      <w:r>
-        <w:rPr>
-          <w:lang w:val="en-GB"/>
-        </w:rPr>
-        <w:t>of multiple mutational events occurring after insecticides are introduced (selection on new mutations), or because resistance alleles were already present at low frequency in mosquito populations prior to the introduction of insecticides (selection on standing variation). Previous studies have found evidence that the L995F allele occurs on multiple genetic backgrounds, suggesting multiple origins of resistance (@@REF). However, these studies have used information from only a small region of the gene, and have limited resoluti</w:t>
-      </w:r>
-      <w:r>
-        <w:rPr>
-          <w:lang w:val="en-GB"/>
-        </w:rPr>
-        <w:t xml:space="preserve">on to make inferences about </w:t>
-      </w:r>
-      <w:r>
-        <w:rPr>
-          <w:lang w:val="en-GB"/>
-        </w:rPr>
-        <w:t>geographical origin</w:t>
-      </w:r>
-      <w:r>
-        <w:rPr>
-          <w:lang w:val="en-GB"/>
-        </w:rPr>
-        <w:t>s</w:t>
-      </w:r>
-      <w:r>
-        <w:rPr>
-          <w:lang w:val="en-GB"/>
-        </w:rPr>
-        <w:t xml:space="preserve"> or history of spread of resistance alleles. </w:t>
-      </w:r>
-      <w:r>
-        <w:rPr>
-          <w:lang w:val="en-GB"/>
-        </w:rPr>
-        <w:t>Better information about the origins and spread of resistance could improve resistance monitoring and inform strategies for insecticide resistance management.</w:t>
-      </w:r>
-    </w:p>
-    <w:p>
-      <w:pPr>
-        <w:rPr>
-          <w:lang w:val="en-GB"/>
-        </w:rPr>
-      </w:pPr>
-      <w:r>
-        <w:rPr>
-          <w:lang w:val="en-GB"/>
-        </w:rPr>
-        <w:t xml:space="preserve">Here we elaborate on analyses of genetic variation within the </w:t>
-      </w:r>
-      <w:r>
-        <w:rPr>
-          <w:i/>
-          <w:lang w:val="en-GB"/>
-        </w:rPr>
-        <w:t>Vgsc</w:t>
-      </w:r>
-      <w:r>
-        <w:rPr>
-          <w:lang w:val="en-GB"/>
-        </w:rPr>
-        <w:t xml:space="preserve"> gene that were carried out as part of phase 1 of the </w:t>
-      </w:r>
-      <w:r>
-        <w:rPr>
-          <w:i/>
-          <w:lang w:val="en-GB"/>
-        </w:rPr>
-        <w:t>Anopheles gambiae</w:t>
-      </w:r>
-      <w:r>
-        <w:rPr>
-          <w:lang w:val="en-GB"/>
-        </w:rPr>
-        <w:t xml:space="preserve"> 1000 Genomes Project</w:t>
-      </w:r>
-      <w:r>
-        <w:rPr>
-          <w:lang w:val="en-GB"/>
-        </w:rPr>
-        <w:t xml:space="preserve"> (@@REF)</w:t>
-      </w:r>
-      <w:r>
-        <w:rPr>
-          <w:lang w:val="en-GB"/>
-        </w:rPr>
-        <w:t xml:space="preserve">. </w:t>
-      </w:r>
-      <w:r>
-        <w:rPr>
-          <w:lang w:val="en-GB"/>
-        </w:rPr>
-        <w:t xml:space="preserve">We draw on genotype and haplotype data derived from whole genome Illumina sequencing of 765 individual mosquitoes from 8 African countries to survey molecular diversity and study the evolutionary and demographic history of insecticide resistance at the </w:t>
-      </w:r>
-      <w:r>
-        <w:rPr>
-          <w:i/>
-          <w:lang w:val="en-GB"/>
-        </w:rPr>
-        <w:t>Vgsc</w:t>
-      </w:r>
-      <w:r>
-        <w:rPr>
-          <w:lang w:val="en-GB"/>
-        </w:rPr>
-        <w:t xml:space="preserve"> locus. These results provide a new foundation for functional studies to unravel the molecular basis of resistance, and a resource for the development of improved molecular diagnostics for monitoring insecticide resistance. @@TODO something needed here to round off.</w:t>
-      </w:r>
-    </w:p>
-    <w:p>
-      <w:pPr>
-        <w:pStyle w:val="Heading1"/>
-        <w:rPr>
-          <w:lang w:val="en-GB"/>
-        </w:rPr>
-      </w:pPr>
-      <w:r>
-        <w:rPr>
-          <w:lang w:val="en-GB"/>
-        </w:rPr>
-        <w:t>Results</w:t>
-      </w:r>
-    </w:p>
-    <w:p>
-      <w:pPr>
-        <w:pStyle w:val="Heading2"/>
-        <w:rPr>
-          <w:lang w:val="en-GB"/>
-        </w:rPr>
-      </w:pPr>
-      <w:r>
-        <w:rPr>
-          <w:lang w:val="en-GB"/>
-        </w:rPr>
-        <w:t>Functional</w:t>
-      </w:r>
-      <w:r>
-        <w:rPr>
-          <w:lang w:val="en-GB"/>
-        </w:rPr>
-        <w:t xml:space="preserve"> variation</w:t>
-      </w:r>
-    </w:p>
-    <w:p>
-      <w:pPr>
-        <w:rPr>
-          <w:lang w:val="en-GB"/>
-        </w:rPr>
-      </w:pPr>
-      <w:r>
-        <w:rPr>
-          <w:lang w:val="en-GB"/>
-        </w:rPr>
-        <w:t xml:space="preserve">We used the Ag1000G phase 1 data resource to identify single nucleotide polymorphisms (SNPs) </w:t>
-      </w:r>
-      <w:r>
-        <w:rPr>
-          <w:lang w:val="en-GB"/>
-        </w:rPr>
-        <w:t xml:space="preserve">that </w:t>
-      </w:r>
-      <w:r>
-        <w:rPr>
-          <w:lang w:val="en-GB"/>
-        </w:rPr>
-        <w:t>alter the amino acid sequence of the VGSC protein</w:t>
-      </w:r>
-      <w:r>
-        <w:rPr>
-          <w:lang w:val="en-GB"/>
-        </w:rPr>
-        <w:t xml:space="preserve">, and computed their allele frequencies among 9 populations defined by species and country of origin. SNPs that play a functional role in insecticide resistance are expected to increase in frequency under selective pressure, and we refined the list of functional SNPs to retain those at an appreciable frequency (&gt;5%) in one or more populations (Table 1). </w:t>
-      </w:r>
-      <w:r>
-        <w:rPr>
-          <w:lang w:val="en-GB"/>
-        </w:rPr>
-        <w:t xml:space="preserve">As described in @@REF, the </w:t>
-      </w:r>
-      <w:r>
-        <w:rPr>
-          <w:lang w:val="en-GB"/>
-        </w:rPr>
-        <w:t xml:space="preserve">two resistance alleles in codon 995 are clearly the main drivers of </w:t>
+        <w:t>of the protein, and so fit the model of variants that may enhance the resistance phenotype by modulating channel gating behaviour (Table 1; @@REFs). The remaining 3 variants are found within trans-membrane domains, and so may enhance resistance by @@TODO how. Because of the tight linkage between these 13 SNPs and the L995F allele, we classify all as putative L995F enhancers, although experimental work is required to confirm a resistance phenotype.</w:t>
+      </w:r>
+    </w:p>
+    <w:p>
+      <w:pPr>
+        <w:rPr>
+          <w:lang w:val="en-GB"/>
+        </w:rPr>
+      </w:pPr>
+      <w:r>
+        <w:rPr>
+          <w:lang w:val="en-GB"/>
+        </w:rPr>
+        <w:t xml:space="preserve">The remaining 3 variants (M490I, A1125V and V1254I) do not occur in combination with any known resistance allele, and do not appear to be associated with haplotypes under selection. A possible </w:t>
       </w:r>
       <w:r>
         <w:rPr>
           <w:lang w:val="en-GB"/>
         </w:rPr>
         <w:lastRenderedPageBreak/>
-        <w:t xml:space="preserve">resistance at this locus, with the </w:t>
-      </w:r>
-      <w:r>
-        <w:rPr>
-          <w:lang w:val="en-GB"/>
-        </w:rPr>
-        <w:t xml:space="preserve">L995F </w:t>
-      </w:r>
-      <w:r>
-        <w:rPr>
-          <w:lang w:val="en-GB"/>
-        </w:rPr>
-        <w:t xml:space="preserve">allele </w:t>
-      </w:r>
-      <w:r>
-        <w:rPr>
-          <w:lang w:val="en-GB"/>
-        </w:rPr>
-        <w:t>at high frequency in populations of both species from West</w:t>
-      </w:r>
-      <w:r>
-        <w:rPr>
-          <w:lang w:val="en-GB"/>
-        </w:rPr>
-        <w:t>,</w:t>
-      </w:r>
-      <w:r>
-        <w:rPr>
-          <w:lang w:val="en-GB"/>
-        </w:rPr>
-        <w:t xml:space="preserve"> Central </w:t>
-      </w:r>
-      <w:r>
-        <w:rPr>
-          <w:lang w:val="en-GB"/>
-        </w:rPr>
-        <w:t xml:space="preserve">and Southern </w:t>
-      </w:r>
-      <w:r>
-        <w:rPr>
-          <w:lang w:val="en-GB"/>
-        </w:rPr>
-        <w:t xml:space="preserve">Africa, and the L995S </w:t>
-      </w:r>
-      <w:r>
-        <w:rPr>
-          <w:lang w:val="en-GB"/>
-        </w:rPr>
-        <w:t xml:space="preserve">allele </w:t>
-      </w:r>
-      <w:r>
-        <w:rPr>
-          <w:lang w:val="en-GB"/>
-        </w:rPr>
-        <w:t xml:space="preserve">at high frequency among </w:t>
-      </w:r>
-      <w:r>
-        <w:rPr>
-          <w:i/>
-          <w:lang w:val="en-GB"/>
-        </w:rPr>
-        <w:t>An. gambiae</w:t>
-      </w:r>
-      <w:r>
-        <w:rPr>
-          <w:lang w:val="en-GB"/>
-        </w:rPr>
-        <w:t xml:space="preserve"> populations from Central and East Africa. Both </w:t>
-      </w:r>
-      <w:r>
-        <w:rPr>
-          <w:lang w:val="en-GB"/>
-        </w:rPr>
-        <w:t xml:space="preserve">alleles </w:t>
-      </w:r>
-      <w:r>
-        <w:rPr>
-          <w:lang w:val="en-GB"/>
-        </w:rPr>
-        <w:t>were present in populations sampled from Cameroon and Gabon, including some individuals with a hybrid L995S/F genotype. Within these populations</w:t>
-      </w:r>
-      <w:r>
-        <w:rPr>
-          <w:lang w:val="en-GB"/>
-        </w:rPr>
-        <w:t>,</w:t>
+        <w:t>exception is the M490I allele found at 18% frequency in the Kenyan population, although the fact that the Kenyan population has experienced a recent population crash makes it difficult to test for evidence of selection (@@REF Ag1000G). All 3 variants occur in internal linker domains, and so do not fit the model of</w:t>
+      </w:r>
+      <w:r>
+        <w:rPr>
+          <w:lang w:val="en-GB"/>
+        </w:rPr>
+        <w:t xml:space="preserve"> a resistance driver,</w:t>
       </w:r>
       <w:r>
         <w:rPr>
@@ -1302,173 +1825,7 @@
         <w:rPr>
           <w:lang w:val="en-GB"/>
         </w:rPr>
-        <w:t xml:space="preserve">the two </w:t>
-      </w:r>
-      <w:proofErr w:type="gramStart"/>
-      <w:r>
-        <w:rPr>
-          <w:lang w:val="en-GB"/>
-        </w:rPr>
-        <w:t>codon</w:t>
-      </w:r>
-      <w:proofErr w:type="gramEnd"/>
-      <w:r>
-        <w:rPr>
-          <w:lang w:val="en-GB"/>
-        </w:rPr>
-        <w:t xml:space="preserve"> 995 </w:t>
-      </w:r>
-      <w:r>
-        <w:rPr>
-          <w:lang w:val="en-GB"/>
-        </w:rPr>
-        <w:t xml:space="preserve">alleles </w:t>
-      </w:r>
-      <w:r>
-        <w:rPr>
-          <w:lang w:val="en-GB"/>
-        </w:rPr>
-        <w:t>were (@@TODO were not?) in Hardy-Weinberg equilibrium (P&gt;@@), thus there does not appear to be any selection against hybrids.</w:t>
-      </w:r>
-    </w:p>
-    <w:p>
-      <w:pPr>
-        <w:rPr>
-          <w:lang w:val="en-GB"/>
-        </w:rPr>
-      </w:pPr>
-      <w:r>
-        <w:rPr>
-          <w:lang w:val="en-GB"/>
-        </w:rPr>
-        <w:t xml:space="preserve">In addition to the known </w:t>
-      </w:r>
-      <w:r>
-        <w:rPr>
-          <w:lang w:val="en-GB"/>
-        </w:rPr>
-        <w:t>polymorphisms</w:t>
-      </w:r>
-      <w:r>
-        <w:rPr>
-          <w:lang w:val="en-GB"/>
-        </w:rPr>
-        <w:t xml:space="preserve"> in codons 995 and 1570, we discovered a </w:t>
-      </w:r>
-      <w:r>
-        <w:rPr>
-          <w:lang w:val="en-GB"/>
-        </w:rPr>
-        <w:t>further 17</w:t>
-      </w:r>
-      <w:r>
-        <w:rPr>
-          <w:lang w:val="en-GB"/>
-        </w:rPr>
-        <w:t xml:space="preserve"> non-synonymous </w:t>
-      </w:r>
-      <w:r>
-        <w:rPr>
-          <w:lang w:val="en-GB"/>
-        </w:rPr>
-        <w:t>SNPs</w:t>
-      </w:r>
-      <w:r>
-        <w:rPr>
-          <w:lang w:val="en-GB"/>
-        </w:rPr>
-        <w:t>.</w:t>
-      </w:r>
-      <w:r>
-        <w:rPr>
-          <w:lang w:val="en-GB"/>
-        </w:rPr>
-        <w:t xml:space="preserve"> We reported 15 of those SNPs in @@REF, and we extend the analyses here to incorporate data on two multiallelic SNPs affecting codons 402 and 410. There is a clear pattern of linkage disequilibrium among these SNPs</w:t>
-      </w:r>
-      <w:r>
-        <w:rPr>
-          <w:lang w:val="en-GB"/>
-        </w:rPr>
-        <w:t xml:space="preserve"> (Figure 1)</w:t>
-      </w:r>
-      <w:r>
-        <w:rPr>
-          <w:lang w:val="en-GB"/>
-        </w:rPr>
-        <w:t>, and we use this information</w:t>
-      </w:r>
-      <w:r>
-        <w:rPr>
-          <w:lang w:val="en-GB"/>
-        </w:rPr>
-        <w:t xml:space="preserve"> in combination with previous</w:t>
-      </w:r>
-      <w:r>
-        <w:rPr>
-          <w:lang w:val="en-GB"/>
-        </w:rPr>
-        <w:t>ly reported</w:t>
-      </w:r>
-      <w:r>
-        <w:rPr>
-          <w:lang w:val="en-GB"/>
-        </w:rPr>
-        <w:t xml:space="preserve"> evidence </w:t>
-      </w:r>
-      <w:r>
-        <w:rPr>
-          <w:lang w:val="en-GB"/>
-        </w:rPr>
-        <w:t xml:space="preserve">from this and other datasets </w:t>
-      </w:r>
-      <w:r>
-        <w:rPr>
-          <w:lang w:val="en-GB"/>
-        </w:rPr>
-        <w:t>to provide a preliminary classification</w:t>
-      </w:r>
-      <w:r>
-        <w:rPr>
-          <w:lang w:val="en-GB"/>
-        </w:rPr>
-        <w:t xml:space="preserve"> for</w:t>
-      </w:r>
-      <w:r>
-        <w:rPr>
-          <w:lang w:val="en-GB"/>
-        </w:rPr>
-        <w:t xml:space="preserve"> the functional role each SNP plays in pyrethroid resistance. We classify 13 of these SNPs as </w:t>
-      </w:r>
-      <w:r>
-        <w:rPr>
-          <w:lang w:val="en-GB"/>
-        </w:rPr>
-        <w:t xml:space="preserve">putative </w:t>
-      </w:r>
-      <w:r>
-        <w:rPr>
-          <w:lang w:val="en-GB"/>
-        </w:rPr>
-        <w:t xml:space="preserve">secondary resistance variants enhancing the L995F phenotype, because they occur in high LD (D’&gt;0.92) with the L995F allele. This set includes the N1570Y allele which is known to enhance resistance in combination with L995F, and two SNPs affecting codon 1874 which has been associated with pyrethroid resistance in the diamond-back moth (@@REF). </w:t>
-      </w:r>
-      <w:r>
-        <w:rPr>
-          <w:lang w:val="en-GB"/>
-        </w:rPr>
-        <w:t xml:space="preserve">We classify I1527T as a putative primary resistance allele, because it does not occur in linkage with either L995F or L995S, but there is evidence it has been positively selected in the Burkina Faso </w:t>
-      </w:r>
-      <w:r>
-        <w:rPr>
-          <w:i/>
-          <w:lang w:val="en-GB"/>
-        </w:rPr>
-        <w:t>An. coluzzii</w:t>
-      </w:r>
-      <w:r>
-        <w:rPr>
-          <w:lang w:val="en-GB"/>
-        </w:rPr>
-        <w:t xml:space="preserve"> population (@@REF). We then classify both alleles of the multiallelic SNP affecting codon 402 as putative secondary resistance alleles enhancing the I1527T phenotype, because these alleles occur in strong linkage with I1527T. We classify the two remaining SNPs affecting codons 1125 and 1254 as unknown, because there is no evidence for selection or linkage with primary resistance alleles, but we cannot rule out a resistance phenotype without further sampling or functional work.</w:t>
+        <w:t xml:space="preserve">although experimental work is required to rule out a resistance phenotype. </w:t>
       </w:r>
     </w:p>
     <w:p>
@@ -1486,6 +1843,41 @@
           <w:lang w:val="en-GB"/>
         </w:rPr>
       </w:pPr>
+    </w:p>
+    <w:p>
+      <w:pPr>
+        <w:pStyle w:val="Heading1"/>
+        <w:rPr>
+          <w:lang w:val="en-GB"/>
+        </w:rPr>
+      </w:pPr>
+      <w:r>
+        <w:rPr>
+          <w:lang w:val="en-GB"/>
+        </w:rPr>
+        <w:t>Sandbox</w:t>
+      </w:r>
+    </w:p>
+    <w:p>
+      <w:pPr>
+        <w:rPr>
+          <w:lang w:val="en-GB"/>
+        </w:rPr>
+      </w:pPr>
+    </w:p>
+    <w:p>
+      <w:pPr>
+        <w:rPr>
+          <w:lang w:val="en-GB"/>
+        </w:rPr>
+      </w:pPr>
+    </w:p>
+    <w:p>
+      <w:pPr>
+        <w:rPr>
+          <w:lang w:val="en-GB"/>
+        </w:rPr>
+      </w:pPr>
       <w:r>
         <w:rPr>
           <w:lang w:val="en-GB"/>
@@ -1619,95 +2011,95 @@
         <w:rPr>
           <w:lang w:val="en-GB"/>
         </w:rPr>
+        <w:t>@@TODO</w:t>
+      </w:r>
+    </w:p>
+    <w:p>
+      <w:pPr>
+        <w:pStyle w:val="Heading1"/>
+        <w:rPr>
+          <w:lang w:val="en-GB"/>
+        </w:rPr>
+      </w:pPr>
+      <w:r>
+        <w:rPr>
+          <w:lang w:val="en-GB"/>
+        </w:rPr>
+        <w:t>Discussion</w:t>
+      </w:r>
+    </w:p>
+    <w:p>
+      <w:pPr>
+        <w:rPr>
+          <w:lang w:val="en-GB"/>
+        </w:rPr>
+      </w:pPr>
+      <w:r>
+        <w:rPr>
+          <w:lang w:val="en-GB"/>
+        </w:rPr>
+        <w:t>@@TODO</w:t>
+      </w:r>
+    </w:p>
+    <w:p>
+      <w:pPr>
+        <w:pStyle w:val="Heading1"/>
+        <w:rPr>
+          <w:lang w:val="en-GB"/>
+        </w:rPr>
+      </w:pPr>
+      <w:r>
+        <w:rPr>
+          <w:lang w:val="en-GB"/>
+        </w:rPr>
+        <w:t>Methods</w:t>
+      </w:r>
+    </w:p>
+    <w:p>
+      <w:pPr>
+        <w:rPr>
+          <w:lang w:val="en-GB"/>
+        </w:rPr>
+      </w:pPr>
+      <w:r>
+        <w:rPr>
+          <w:lang w:val="en-GB"/>
+        </w:rPr>
+        <w:t>@@TODO</w:t>
+      </w:r>
+    </w:p>
+    <w:p>
+      <w:pPr>
+        <w:rPr>
+          <w:lang w:val="en-GB"/>
+        </w:rPr>
+      </w:pPr>
+    </w:p>
+    <w:p>
+      <w:pPr>
+        <w:rPr>
+          <w:lang w:val="en-GB"/>
+        </w:rPr>
+      </w:pPr>
+    </w:p>
+    <w:p>
+      <w:pPr>
+        <w:rPr>
+          <w:lang w:val="en-GB"/>
+        </w:rPr>
+      </w:pPr>
+    </w:p>
+    <w:p>
+      <w:pPr>
+        <w:rPr>
+          <w:lang w:val="en-GB"/>
+        </w:rPr>
+      </w:pPr>
+      <w:r>
+        <w:rPr>
+          <w:lang w:val="en-GB"/>
+        </w:rPr>
         <w:lastRenderedPageBreak/>
-        <w:t>@@TODO</w:t>
-      </w:r>
-    </w:p>
-    <w:p>
-      <w:pPr>
-        <w:pStyle w:val="Heading1"/>
-        <w:rPr>
-          <w:lang w:val="en-GB"/>
-        </w:rPr>
-      </w:pPr>
-      <w:r>
-        <w:rPr>
-          <w:lang w:val="en-GB"/>
-        </w:rPr>
-        <w:t>Discussion</w:t>
-      </w:r>
-    </w:p>
-    <w:p>
-      <w:pPr>
-        <w:rPr>
-          <w:lang w:val="en-GB"/>
-        </w:rPr>
-      </w:pPr>
-      <w:r>
-        <w:rPr>
-          <w:lang w:val="en-GB"/>
-        </w:rPr>
-        <w:t>@@TODO</w:t>
-      </w:r>
-    </w:p>
-    <w:p>
-      <w:pPr>
-        <w:pStyle w:val="Heading1"/>
-        <w:rPr>
-          <w:lang w:val="en-GB"/>
-        </w:rPr>
-      </w:pPr>
-      <w:r>
-        <w:rPr>
-          <w:lang w:val="en-GB"/>
-        </w:rPr>
-        <w:t>Methods</w:t>
-      </w:r>
-    </w:p>
-    <w:p>
-      <w:pPr>
-        <w:rPr>
-          <w:lang w:val="en-GB"/>
-        </w:rPr>
-      </w:pPr>
-      <w:r>
-        <w:rPr>
-          <w:lang w:val="en-GB"/>
-        </w:rPr>
-        <w:t>@@TODO</w:t>
-      </w:r>
-    </w:p>
-    <w:p>
-      <w:pPr>
-        <w:rPr>
-          <w:lang w:val="en-GB"/>
-        </w:rPr>
-      </w:pPr>
-    </w:p>
-    <w:p>
-      <w:pPr>
-        <w:rPr>
-          <w:lang w:val="en-GB"/>
-        </w:rPr>
-      </w:pPr>
-    </w:p>
-    <w:p>
-      <w:pPr>
-        <w:rPr>
-          <w:lang w:val="en-GB"/>
-        </w:rPr>
-      </w:pPr>
-    </w:p>
-    <w:p>
-      <w:pPr>
-        <w:rPr>
-          <w:lang w:val="en-GB"/>
-        </w:rPr>
-      </w:pPr>
-      <w:r>
-        <w:rPr>
-          <w:lang w:val="en-GB"/>
-        </w:rPr>
         <w:t xml:space="preserve"> </w:t>
       </w:r>
     </w:p>
@@ -2718,7 +3110,7 @@
 </file>
 
 <file path=customXml/itemProps1.xml><?xml version="1.0" encoding="utf-8"?>
-<ds:datastoreItem xmlns:ds="http://schemas.openxmlformats.org/officeDocument/2006/customXml" ds:itemID="{0405D202-869A-4CBF-BB1A-B055CD150337}">
+<ds:datastoreItem xmlns:ds="http://schemas.openxmlformats.org/officeDocument/2006/customXml" ds:itemID="{A0A84676-0A1F-42EF-BE96-7CEA9D0419F9}">
   <ds:schemaRefs>
     <ds:schemaRef ds:uri="http://schemas.openxmlformats.org/officeDocument/2006/bibliography"/>
   </ds:schemaRefs>

</xml_diff>